<commit_message>
report added on meature selection
</commit_message>
<xml_diff>
--- a/presentation files/Report on Feature Selection.docx
+++ b/presentation files/Report on Feature Selection.docx
@@ -144,17 +144,8 @@
           <w:sz w:val="18"/>
           <w:szCs w:val="18"/>
         </w:rPr>
-        <w:t xml:space="preserve">Md. Shahnawaz </w:t>
-      </w:r>
-      <w:proofErr w:type="spellStart"/>
-      <w:r>
-        <w:rPr>
-          <w:sz w:val="18"/>
-          <w:szCs w:val="18"/>
-        </w:rPr>
-        <w:t>Zulminan</w:t>
-      </w:r>
-      <w:proofErr w:type="spellEnd"/>
+        <w:t>Md. Shahnawaz Zulminan</w:t>
+      </w:r>
     </w:p>
     <w:p>
       <w:pPr>
@@ -373,47 +364,13 @@
           <w:szCs w:val="18"/>
         </w:rPr>
       </w:pPr>
-      <w:proofErr w:type="spellStart"/>
       <w:r>
         <w:rPr>
           <w:sz w:val="18"/>
           <w:szCs w:val="18"/>
         </w:rPr>
-        <w:t>Abdur</w:t>
-      </w:r>
-      <w:proofErr w:type="spellEnd"/>
-      <w:r>
-        <w:rPr>
-          <w:sz w:val="18"/>
-          <w:szCs w:val="18"/>
-        </w:rPr>
-        <w:t xml:space="preserve"> </w:t>
-      </w:r>
-      <w:proofErr w:type="spellStart"/>
-      <w:r>
-        <w:rPr>
-          <w:sz w:val="18"/>
-          <w:szCs w:val="18"/>
-        </w:rPr>
-        <w:t>Raufus</w:t>
-      </w:r>
-      <w:proofErr w:type="spellEnd"/>
-      <w:r>
-        <w:rPr>
-          <w:sz w:val="18"/>
-          <w:szCs w:val="18"/>
-        </w:rPr>
-        <w:t xml:space="preserve"> </w:t>
-      </w:r>
-      <w:proofErr w:type="spellStart"/>
-      <w:r>
-        <w:rPr>
-          <w:sz w:val="18"/>
-          <w:szCs w:val="18"/>
-        </w:rPr>
-        <w:t>Saleheen</w:t>
-      </w:r>
-      <w:proofErr w:type="spellEnd"/>
+        <w:t>Abdur Raufus Saleheen</w:t>
+      </w:r>
       <w:r>
         <w:rPr>
           <w:i/>
@@ -493,15 +450,7 @@
         <w:t>Abstract</w:t>
       </w:r>
       <w:r>
-        <w:t xml:space="preserve">— Human activity Recognition (HAR) is a challenging time series classification task based on neural network modeling to classify the activity of new unseen subjects from the collected sensor data. It involves predict the movement/activities of a person based on time series data collected from accelerometer of a smartphone or motion sensors in indoor setup. The classification and prediction </w:t>
-      </w:r>
-      <w:proofErr w:type="gramStart"/>
-      <w:r>
-        <w:t>uses</w:t>
-      </w:r>
-      <w:proofErr w:type="gramEnd"/>
-      <w:r>
-        <w:t xml:space="preserve"> deep domain expertise and signal processing to engineer features from raw data to fit into prospective machine learning model. The exposed vulnerability of deep learning models to adversarial time series examples may lead to false classification result, which is still not widely addressed in the field of HAR activity recognition. In this project, we propose to classify HAR activities from Ambient Sensor Dataset of UCI repository, with added feature of robust architecture of handling adversarial attack on the time series data. A special noise is added to the input time series to reduce the network’s confidence when classifying instances at test time. We have prepared and engineered the important features from the raw dataset and applied classifier models on the prepared dataset. The adversarial attack mechanism will be applied in the last phase of the project. </w:t>
+        <w:t xml:space="preserve">— Human activity Recognition (HAR) is a challenging time series classification task based on neural network modeling to classify the activity of new unseen subjects from the collected sensor data. It involves predict the movement/activities of a person based on time series data collected from accelerometer of a smartphone or motion sensors in indoor setup. The classification and prediction uses deep domain expertise and signal processing to engineer features from raw data to fit into prospective machine learning model. The exposed vulnerability of deep learning models to adversarial time series examples may lead to false classification result, which is still not widely addressed in the field of HAR activity recognition. In this project, we propose to classify HAR activities from Ambient Sensor Dataset of UCI repository, with added feature of robust architecture of handling adversarial attack on the time series data. A special noise is added to the input time series to reduce the network’s confidence when classifying instances at test time. We have prepared and engineered the important features from the raw dataset and applied classifier models on the prepared dataset. The adversarial attack mechanism will be applied in the last phase of the project. </w:t>
       </w:r>
     </w:p>
     <w:p>
@@ -602,15 +551,7 @@
         <w:t>Keywords—</w:t>
       </w:r>
       <w:r>
-        <w:t xml:space="preserve">Human Activity </w:t>
-      </w:r>
-      <w:proofErr w:type="gramStart"/>
-      <w:r>
-        <w:t>Recognition,,</w:t>
-      </w:r>
-      <w:proofErr w:type="gramEnd"/>
-      <w:r>
-        <w:t xml:space="preserve"> Time Series Data, Activity Classification,</w:t>
+        <w:t>Human Activity Recognition,, Time Series Data, Activity Classification,</w:t>
       </w:r>
       <w:r>
         <w:t xml:space="preserve"> </w:t>
@@ -702,15 +643,7 @@
         <w:jc w:val="both"/>
       </w:pPr>
       <w:r>
-        <w:t xml:space="preserve">The low variance feature selection technique removes the features which is found to be constant mostly. The constant value of a feature is not very interesting to find pattern and can be removed from the dataset. For dataset with large attributes the </w:t>
-      </w:r>
-      <w:proofErr w:type="spellStart"/>
-      <w:r>
-        <w:t>scikit</w:t>
-      </w:r>
-      <w:proofErr w:type="spellEnd"/>
-      <w:r>
-        <w:t xml:space="preserve">-learn library automatically identifies the features which have the lowest variance. The heuristic approach before running the feature selection techniques is to use a threshold value to use as cut-off. The feature elimination is run when any features comes beneath this </w:t>
+        <w:t xml:space="preserve">The low variance feature selection technique removes the features which is found to be constant mostly. The constant value of a feature is not very interesting to find pattern and can be removed from the dataset. For dataset with large attributes the scikit-learn library automatically identifies the features which have the lowest variance. The heuristic approach before running the feature selection techniques is to use a threshold value to use as cut-off. The feature elimination is run when any features comes beneath this </w:t>
       </w:r>
       <w:r>
         <w:lastRenderedPageBreak/>
@@ -806,15 +739,7 @@
         <w:t>X</w:t>
       </w:r>
       <w:r>
-        <w:t xml:space="preserve">. describes the result acquired by running the </w:t>
-      </w:r>
-      <w:proofErr w:type="gramStart"/>
-      <w:r>
-        <w:t>above mentioned</w:t>
-      </w:r>
-      <w:proofErr w:type="gramEnd"/>
-      <w:r>
-        <w:t xml:space="preserve"> approaches and the selected features which have been found important across different approach.</w:t>
+        <w:t>. describes the result acquired by running the above mentioned approaches and the selected features which have been found important across different approach.</w:t>
       </w:r>
     </w:p>
     <w:p>
@@ -1077,7 +1002,6 @@
                 <w:szCs w:val="18"/>
               </w:rPr>
             </w:pPr>
-            <w:proofErr w:type="spellStart"/>
             <w:r>
               <w:rPr>
                 <w:color w:val="000000"/>
@@ -1086,7 +1010,6 @@
               </w:rPr>
               <w:t>lastSensorEventHours</w:t>
             </w:r>
-            <w:proofErr w:type="spellEnd"/>
           </w:p>
         </w:tc>
         <w:tc>
@@ -1102,7 +1025,6 @@
                 <w:szCs w:val="18"/>
               </w:rPr>
             </w:pPr>
-            <w:proofErr w:type="spellStart"/>
             <w:r>
               <w:rPr>
                 <w:color w:val="000000"/>
@@ -1111,7 +1033,6 @@
               </w:rPr>
               <w:t>lastSensorEventHours</w:t>
             </w:r>
-            <w:proofErr w:type="spellEnd"/>
           </w:p>
         </w:tc>
         <w:tc>
@@ -1127,7 +1048,6 @@
                 <w:szCs w:val="18"/>
               </w:rPr>
             </w:pPr>
-            <w:proofErr w:type="spellStart"/>
             <w:r>
               <w:rPr>
                 <w:color w:val="000000"/>
@@ -1136,7 +1056,6 @@
               </w:rPr>
               <w:t>lastSensorEventHours</w:t>
             </w:r>
-            <w:proofErr w:type="spellEnd"/>
           </w:p>
         </w:tc>
         <w:tc>
@@ -1152,7 +1071,6 @@
                 <w:szCs w:val="18"/>
               </w:rPr>
             </w:pPr>
-            <w:proofErr w:type="spellStart"/>
             <w:r>
               <w:rPr>
                 <w:color w:val="000000"/>
@@ -1161,7 +1079,6 @@
               </w:rPr>
               <w:t>lastSensorEventHours</w:t>
             </w:r>
-            <w:proofErr w:type="spellEnd"/>
           </w:p>
         </w:tc>
         <w:tc>
@@ -1177,7 +1094,6 @@
                 <w:szCs w:val="18"/>
               </w:rPr>
             </w:pPr>
-            <w:proofErr w:type="spellStart"/>
             <w:r>
               <w:rPr>
                 <w:color w:val="000000"/>
@@ -1186,7 +1102,6 @@
               </w:rPr>
               <w:t>lastSensorEventHours</w:t>
             </w:r>
-            <w:proofErr w:type="spellEnd"/>
           </w:p>
         </w:tc>
       </w:tr>
@@ -1204,7 +1119,6 @@
                 <w:szCs w:val="18"/>
               </w:rPr>
             </w:pPr>
-            <w:proofErr w:type="spellStart"/>
             <w:r>
               <w:rPr>
                 <w:color w:val="000000"/>
@@ -1213,7 +1127,6 @@
               </w:rPr>
               <w:t>lastSensorEventSeconds</w:t>
             </w:r>
-            <w:proofErr w:type="spellEnd"/>
           </w:p>
         </w:tc>
         <w:tc>
@@ -1229,7 +1142,6 @@
                 <w:szCs w:val="18"/>
               </w:rPr>
             </w:pPr>
-            <w:proofErr w:type="spellStart"/>
             <w:r>
               <w:rPr>
                 <w:color w:val="000000"/>
@@ -1238,7 +1150,6 @@
               </w:rPr>
               <w:t>lastSensorEventSeconds</w:t>
             </w:r>
-            <w:proofErr w:type="spellEnd"/>
           </w:p>
         </w:tc>
         <w:tc>
@@ -1260,18 +1171,8 @@
                 <w:sz w:val="18"/>
                 <w:szCs w:val="18"/>
               </w:rPr>
-              <w:t xml:space="preserve"> </w:t>
-            </w:r>
-            <w:proofErr w:type="spellStart"/>
-            <w:r>
-              <w:rPr>
-                <w:color w:val="000000"/>
-                <w:sz w:val="18"/>
-                <w:szCs w:val="18"/>
-              </w:rPr>
-              <w:t>lastSensorEventSeconds</w:t>
-            </w:r>
-            <w:proofErr w:type="spellEnd"/>
+              <w:t xml:space="preserve"> lastSensorEventSeconds</w:t>
+            </w:r>
           </w:p>
         </w:tc>
         <w:tc>
@@ -1293,18 +1194,8 @@
                 <w:sz w:val="18"/>
                 <w:szCs w:val="18"/>
               </w:rPr>
-              <w:t xml:space="preserve"> </w:t>
-            </w:r>
-            <w:proofErr w:type="spellStart"/>
-            <w:r>
-              <w:rPr>
-                <w:color w:val="000000"/>
-                <w:sz w:val="18"/>
-                <w:szCs w:val="18"/>
-              </w:rPr>
-              <w:t>lastSensorEventSeconds</w:t>
-            </w:r>
-            <w:proofErr w:type="spellEnd"/>
+              <w:t xml:space="preserve"> lastSensorEventSeconds</w:t>
+            </w:r>
           </w:p>
         </w:tc>
         <w:tc>
@@ -1326,18 +1217,8 @@
                 <w:sz w:val="18"/>
                 <w:szCs w:val="18"/>
               </w:rPr>
-              <w:t xml:space="preserve"> </w:t>
-            </w:r>
-            <w:proofErr w:type="spellStart"/>
-            <w:r>
-              <w:rPr>
-                <w:color w:val="000000"/>
-                <w:sz w:val="18"/>
-                <w:szCs w:val="18"/>
-              </w:rPr>
-              <w:t>lastSensorEventSeconds</w:t>
-            </w:r>
-            <w:proofErr w:type="spellEnd"/>
+              <w:t xml:space="preserve"> lastSensorEventSeconds</w:t>
+            </w:r>
           </w:p>
         </w:tc>
       </w:tr>
@@ -1355,7 +1236,6 @@
                 <w:szCs w:val="18"/>
               </w:rPr>
             </w:pPr>
-            <w:proofErr w:type="spellStart"/>
             <w:r>
               <w:rPr>
                 <w:color w:val="000000"/>
@@ -1364,7 +1244,6 @@
               </w:rPr>
               <w:t>lastSensorDayOfWeek</w:t>
             </w:r>
-            <w:proofErr w:type="spellEnd"/>
           </w:p>
         </w:tc>
         <w:tc>
@@ -1380,7 +1259,6 @@
                 <w:szCs w:val="18"/>
               </w:rPr>
             </w:pPr>
-            <w:proofErr w:type="spellStart"/>
             <w:r>
               <w:rPr>
                 <w:color w:val="000000"/>
@@ -1389,7 +1267,6 @@
               </w:rPr>
               <w:t>lastSensorDayOfWeek</w:t>
             </w:r>
-            <w:proofErr w:type="spellEnd"/>
           </w:p>
         </w:tc>
         <w:tc>
@@ -1411,18 +1288,8 @@
                 <w:sz w:val="18"/>
                 <w:szCs w:val="18"/>
               </w:rPr>
-              <w:t xml:space="preserve"> </w:t>
-            </w:r>
-            <w:proofErr w:type="spellStart"/>
-            <w:r>
-              <w:rPr>
-                <w:color w:val="000000"/>
-                <w:sz w:val="18"/>
-                <w:szCs w:val="18"/>
-              </w:rPr>
-              <w:t>lastSensorDayOfWeek</w:t>
-            </w:r>
-            <w:proofErr w:type="spellEnd"/>
+              <w:t xml:space="preserve"> lastSensorDayOfWeek</w:t>
+            </w:r>
           </w:p>
         </w:tc>
         <w:tc>
@@ -1444,18 +1311,8 @@
                 <w:sz w:val="18"/>
                 <w:szCs w:val="18"/>
               </w:rPr>
-              <w:t xml:space="preserve"> </w:t>
-            </w:r>
-            <w:proofErr w:type="spellStart"/>
-            <w:r>
-              <w:rPr>
-                <w:color w:val="000000"/>
-                <w:sz w:val="18"/>
-                <w:szCs w:val="18"/>
-              </w:rPr>
-              <w:t>lastSensorDayOfWeek</w:t>
-            </w:r>
-            <w:proofErr w:type="spellEnd"/>
+              <w:t xml:space="preserve"> lastSensorDayOfWeek</w:t>
+            </w:r>
           </w:p>
         </w:tc>
         <w:tc>
@@ -1497,7 +1354,6 @@
                 <w:szCs w:val="18"/>
               </w:rPr>
             </w:pPr>
-            <w:proofErr w:type="spellStart"/>
             <w:r>
               <w:rPr>
                 <w:color w:val="000000"/>
@@ -1506,7 +1362,6 @@
               </w:rPr>
               <w:t>windowDuration</w:t>
             </w:r>
-            <w:proofErr w:type="spellEnd"/>
           </w:p>
         </w:tc>
         <w:tc>
@@ -1522,7 +1377,6 @@
                 <w:szCs w:val="18"/>
               </w:rPr>
             </w:pPr>
-            <w:proofErr w:type="spellStart"/>
             <w:r>
               <w:rPr>
                 <w:color w:val="000000"/>
@@ -1531,7 +1385,6 @@
               </w:rPr>
               <w:t>windowDuration</w:t>
             </w:r>
-            <w:proofErr w:type="spellEnd"/>
           </w:p>
         </w:tc>
         <w:tc>
@@ -1547,7 +1400,6 @@
                 <w:szCs w:val="18"/>
               </w:rPr>
             </w:pPr>
-            <w:proofErr w:type="spellStart"/>
             <w:r>
               <w:rPr>
                 <w:color w:val="000000"/>
@@ -1556,7 +1408,6 @@
               </w:rPr>
               <w:t>windowDuration</w:t>
             </w:r>
-            <w:proofErr w:type="spellEnd"/>
           </w:p>
         </w:tc>
         <w:tc>
@@ -1602,18 +1453,8 @@
                 <w:sz w:val="18"/>
                 <w:szCs w:val="18"/>
               </w:rPr>
-              <w:t xml:space="preserve"> </w:t>
-            </w:r>
-            <w:proofErr w:type="spellStart"/>
-            <w:r>
-              <w:rPr>
-                <w:color w:val="000000"/>
-                <w:sz w:val="18"/>
-                <w:szCs w:val="18"/>
-              </w:rPr>
-              <w:t>windowDuration</w:t>
-            </w:r>
-            <w:proofErr w:type="spellEnd"/>
+              <w:t xml:space="preserve"> windowDuration</w:t>
+            </w:r>
           </w:p>
         </w:tc>
       </w:tr>
@@ -1631,7 +1472,6 @@
                 <w:szCs w:val="18"/>
               </w:rPr>
             </w:pPr>
-            <w:proofErr w:type="spellStart"/>
             <w:r>
               <w:rPr>
                 <w:color w:val="000000"/>
@@ -1640,7 +1480,6 @@
               </w:rPr>
               <w:t>timeSinceLastSensorEvent</w:t>
             </w:r>
-            <w:proofErr w:type="spellEnd"/>
           </w:p>
         </w:tc>
         <w:tc>
@@ -1656,7 +1495,6 @@
                 <w:szCs w:val="18"/>
               </w:rPr>
             </w:pPr>
-            <w:proofErr w:type="spellStart"/>
             <w:r>
               <w:rPr>
                 <w:color w:val="000000"/>
@@ -1665,7 +1503,6 @@
               </w:rPr>
               <w:t>timeSinceLastSensorEvent</w:t>
             </w:r>
-            <w:proofErr w:type="spellEnd"/>
           </w:p>
         </w:tc>
         <w:tc>
@@ -1687,18 +1524,8 @@
                 <w:sz w:val="18"/>
                 <w:szCs w:val="18"/>
               </w:rPr>
-              <w:t xml:space="preserve"> </w:t>
-            </w:r>
-            <w:proofErr w:type="spellStart"/>
-            <w:r>
-              <w:rPr>
-                <w:color w:val="000000"/>
-                <w:sz w:val="18"/>
-                <w:szCs w:val="18"/>
-              </w:rPr>
-              <w:t>timeSinceLastSensorEvent</w:t>
-            </w:r>
-            <w:proofErr w:type="spellEnd"/>
+              <w:t xml:space="preserve"> timeSinceLastSensorEvent</w:t>
+            </w:r>
           </w:p>
         </w:tc>
         <w:tc>
@@ -2001,7 +1828,6 @@
                 <w:szCs w:val="18"/>
               </w:rPr>
             </w:pPr>
-            <w:proofErr w:type="spellStart"/>
             <w:r>
               <w:rPr>
                 <w:color w:val="000000"/>
@@ -2010,7 +1836,6 @@
               </w:rPr>
               <w:t>lastSensorID</w:t>
             </w:r>
-            <w:proofErr w:type="spellEnd"/>
           </w:p>
         </w:tc>
         <w:tc>
@@ -2026,7 +1851,6 @@
                 <w:szCs w:val="18"/>
               </w:rPr>
             </w:pPr>
-            <w:proofErr w:type="spellStart"/>
             <w:r>
               <w:rPr>
                 <w:color w:val="000000"/>
@@ -2035,7 +1859,6 @@
               </w:rPr>
               <w:t>lastSensorID</w:t>
             </w:r>
-            <w:proofErr w:type="spellEnd"/>
           </w:p>
         </w:tc>
         <w:tc>
@@ -2057,18 +1880,8 @@
                 <w:sz w:val="18"/>
                 <w:szCs w:val="18"/>
               </w:rPr>
-              <w:t xml:space="preserve"> </w:t>
-            </w:r>
-            <w:proofErr w:type="spellStart"/>
-            <w:r>
-              <w:rPr>
-                <w:color w:val="000000"/>
-                <w:sz w:val="18"/>
-                <w:szCs w:val="18"/>
-              </w:rPr>
-              <w:t>lastSensorID</w:t>
-            </w:r>
-            <w:proofErr w:type="spellEnd"/>
+              <w:t xml:space="preserve"> lastSensorID</w:t>
+            </w:r>
           </w:p>
         </w:tc>
         <w:tc>
@@ -2134,7 +1947,6 @@
                 <w:szCs w:val="18"/>
               </w:rPr>
             </w:pPr>
-            <w:proofErr w:type="spellStart"/>
             <w:r>
               <w:rPr>
                 <w:color w:val="000000"/>
@@ -2143,7 +1955,6 @@
               </w:rPr>
               <w:t>lastSensorLocation</w:t>
             </w:r>
-            <w:proofErr w:type="spellEnd"/>
           </w:p>
         </w:tc>
         <w:tc>
@@ -2159,7 +1970,6 @@
                 <w:szCs w:val="18"/>
               </w:rPr>
             </w:pPr>
-            <w:proofErr w:type="spellStart"/>
             <w:r>
               <w:rPr>
                 <w:color w:val="000000"/>
@@ -2168,7 +1978,6 @@
               </w:rPr>
               <w:t>lastSensorLocation</w:t>
             </w:r>
-            <w:proofErr w:type="spellEnd"/>
           </w:p>
         </w:tc>
         <w:tc>
@@ -2190,18 +1999,8 @@
                 <w:sz w:val="18"/>
                 <w:szCs w:val="18"/>
               </w:rPr>
-              <w:t xml:space="preserve"> </w:t>
-            </w:r>
-            <w:proofErr w:type="spellStart"/>
-            <w:r>
-              <w:rPr>
-                <w:color w:val="000000"/>
-                <w:sz w:val="18"/>
-                <w:szCs w:val="18"/>
-              </w:rPr>
-              <w:t>lastSensorLocation</w:t>
-            </w:r>
-            <w:proofErr w:type="spellEnd"/>
+              <w:t xml:space="preserve"> lastSensorLocation</w:t>
+            </w:r>
           </w:p>
         </w:tc>
         <w:tc>
@@ -2223,18 +2022,8 @@
                 <w:sz w:val="18"/>
                 <w:szCs w:val="18"/>
               </w:rPr>
-              <w:t xml:space="preserve"> </w:t>
-            </w:r>
-            <w:proofErr w:type="spellStart"/>
-            <w:r>
-              <w:rPr>
-                <w:color w:val="000000"/>
-                <w:sz w:val="18"/>
-                <w:szCs w:val="18"/>
-              </w:rPr>
-              <w:t>lastSensorLocation</w:t>
-            </w:r>
-            <w:proofErr w:type="spellEnd"/>
+              <w:t xml:space="preserve"> lastSensorLocation</w:t>
+            </w:r>
           </w:p>
         </w:tc>
         <w:tc>
@@ -2276,7 +2065,6 @@
                 <w:szCs w:val="18"/>
               </w:rPr>
             </w:pPr>
-            <w:proofErr w:type="spellStart"/>
             <w:r>
               <w:rPr>
                 <w:color w:val="000000"/>
@@ -2285,7 +2073,6 @@
               </w:rPr>
               <w:t>lastMotionLocation</w:t>
             </w:r>
-            <w:proofErr w:type="spellEnd"/>
           </w:p>
         </w:tc>
         <w:tc>
@@ -2301,7 +2088,6 @@
                 <w:szCs w:val="18"/>
               </w:rPr>
             </w:pPr>
-            <w:proofErr w:type="spellStart"/>
             <w:r>
               <w:rPr>
                 <w:color w:val="000000"/>
@@ -2310,7 +2096,6 @@
               </w:rPr>
               <w:t>lastMotionLocation</w:t>
             </w:r>
-            <w:proofErr w:type="spellEnd"/>
           </w:p>
         </w:tc>
         <w:tc>
@@ -2326,7 +2111,6 @@
                 <w:szCs w:val="18"/>
               </w:rPr>
             </w:pPr>
-            <w:proofErr w:type="spellStart"/>
             <w:r>
               <w:rPr>
                 <w:color w:val="000000"/>
@@ -2335,7 +2119,6 @@
               </w:rPr>
               <w:t>lastMotionLocation</w:t>
             </w:r>
-            <w:proofErr w:type="spellEnd"/>
           </w:p>
         </w:tc>
         <w:tc>
@@ -2357,9 +2140,23 @@
                 <w:sz w:val="18"/>
                 <w:szCs w:val="18"/>
               </w:rPr>
-              <w:t xml:space="preserve"> </w:t>
-            </w:r>
-            <w:proofErr w:type="spellStart"/>
+              <w:t xml:space="preserve"> lastMotionLocation</w:t>
+            </w:r>
+          </w:p>
+        </w:tc>
+        <w:tc>
+          <w:tcPr>
+            <w:tcW w:w="1615" w:type="dxa"/>
+            <w:vAlign w:val="bottom"/>
+          </w:tcPr>
+          <w:p>
+            <w:pPr>
+              <w:jc w:val="both"/>
+              <w:rPr>
+                <w:sz w:val="18"/>
+                <w:szCs w:val="18"/>
+              </w:rPr>
+            </w:pPr>
             <w:r>
               <w:rPr>
                 <w:color w:val="000000"/>
@@ -2368,32 +2165,6 @@
               </w:rPr>
               <w:t>lastMotionLocation</w:t>
             </w:r>
-            <w:proofErr w:type="spellEnd"/>
-          </w:p>
-        </w:tc>
-        <w:tc>
-          <w:tcPr>
-            <w:tcW w:w="1615" w:type="dxa"/>
-            <w:vAlign w:val="bottom"/>
-          </w:tcPr>
-          <w:p>
-            <w:pPr>
-              <w:jc w:val="both"/>
-              <w:rPr>
-                <w:sz w:val="18"/>
-                <w:szCs w:val="18"/>
-              </w:rPr>
-            </w:pPr>
-            <w:proofErr w:type="spellStart"/>
-            <w:r>
-              <w:rPr>
-                <w:color w:val="000000"/>
-                <w:sz w:val="18"/>
-                <w:szCs w:val="18"/>
-              </w:rPr>
-              <w:t>lastMotionLocation</w:t>
-            </w:r>
-            <w:proofErr w:type="spellEnd"/>
           </w:p>
         </w:tc>
       </w:tr>
@@ -2530,7 +2301,6 @@
                 <w:szCs w:val="18"/>
               </w:rPr>
             </w:pPr>
-            <w:proofErr w:type="spellStart"/>
             <w:r>
               <w:rPr>
                 <w:color w:val="000000"/>
@@ -2539,7 +2309,6 @@
               </w:rPr>
               <w:t>activityChange</w:t>
             </w:r>
-            <w:proofErr w:type="spellEnd"/>
           </w:p>
         </w:tc>
         <w:tc>
@@ -2555,7 +2324,6 @@
                 <w:szCs w:val="18"/>
               </w:rPr>
             </w:pPr>
-            <w:proofErr w:type="spellStart"/>
             <w:r>
               <w:rPr>
                 <w:color w:val="000000"/>
@@ -2564,7 +2332,6 @@
               </w:rPr>
               <w:t>activityChange</w:t>
             </w:r>
-            <w:proofErr w:type="spellEnd"/>
           </w:p>
         </w:tc>
         <w:tc>
@@ -2586,18 +2353,8 @@
                 <w:sz w:val="18"/>
                 <w:szCs w:val="18"/>
               </w:rPr>
-              <w:t xml:space="preserve"> </w:t>
-            </w:r>
-            <w:proofErr w:type="spellStart"/>
-            <w:r>
-              <w:rPr>
-                <w:color w:val="000000"/>
-                <w:sz w:val="18"/>
-                <w:szCs w:val="18"/>
-              </w:rPr>
-              <w:t>activityChange</w:t>
-            </w:r>
-            <w:proofErr w:type="spellEnd"/>
+              <w:t xml:space="preserve"> activityChange</w:t>
+            </w:r>
           </w:p>
         </w:tc>
         <w:tc>
@@ -2663,7 +2420,6 @@
                 <w:szCs w:val="18"/>
               </w:rPr>
             </w:pPr>
-            <w:proofErr w:type="spellStart"/>
             <w:r>
               <w:rPr>
                 <w:color w:val="000000"/>
@@ -2672,7 +2428,6 @@
               </w:rPr>
               <w:t>areaTransitions</w:t>
             </w:r>
-            <w:proofErr w:type="spellEnd"/>
           </w:p>
         </w:tc>
         <w:tc>
@@ -2784,7 +2539,6 @@
                 <w:szCs w:val="18"/>
               </w:rPr>
             </w:pPr>
-            <w:proofErr w:type="spellStart"/>
             <w:r>
               <w:rPr>
                 <w:color w:val="FF0000"/>
@@ -2793,7 +2547,6 @@
               </w:rPr>
               <w:t>numDistinctSensors</w:t>
             </w:r>
-            <w:proofErr w:type="spellEnd"/>
           </w:p>
         </w:tc>
         <w:tc>
@@ -2907,23 +2660,13 @@
                 <w:szCs w:val="18"/>
               </w:rPr>
             </w:pPr>
-            <w:proofErr w:type="spellStart"/>
-            <w:r>
-              <w:rPr>
-                <w:color w:val="000000"/>
-                <w:sz w:val="18"/>
-                <w:szCs w:val="18"/>
-              </w:rPr>
-              <w:t>sensorCount</w:t>
-            </w:r>
-            <w:proofErr w:type="spellEnd"/>
-            <w:r>
-              <w:rPr>
-                <w:color w:val="000000"/>
-                <w:sz w:val="18"/>
-                <w:szCs w:val="18"/>
-              </w:rPr>
-              <w:t>-Bathroom</w:t>
+            <w:r>
+              <w:rPr>
+                <w:color w:val="000000"/>
+                <w:sz w:val="18"/>
+                <w:szCs w:val="18"/>
+              </w:rPr>
+              <w:t>sensorCount-Bathroom</w:t>
             </w:r>
           </w:p>
         </w:tc>
@@ -2940,23 +2683,13 @@
                 <w:szCs w:val="18"/>
               </w:rPr>
             </w:pPr>
-            <w:proofErr w:type="spellStart"/>
-            <w:r>
-              <w:rPr>
-                <w:color w:val="000000"/>
-                <w:sz w:val="18"/>
-                <w:szCs w:val="18"/>
-              </w:rPr>
-              <w:t>sensorCount</w:t>
-            </w:r>
-            <w:proofErr w:type="spellEnd"/>
-            <w:r>
-              <w:rPr>
-                <w:color w:val="000000"/>
-                <w:sz w:val="18"/>
-                <w:szCs w:val="18"/>
-              </w:rPr>
-              <w:t>-Bathroom</w:t>
+            <w:r>
+              <w:rPr>
+                <w:color w:val="000000"/>
+                <w:sz w:val="18"/>
+                <w:szCs w:val="18"/>
+              </w:rPr>
+              <w:t>sensorCount-Bathroom</w:t>
             </w:r>
           </w:p>
         </w:tc>
@@ -2973,23 +2706,13 @@
                 <w:szCs w:val="18"/>
               </w:rPr>
             </w:pPr>
-            <w:proofErr w:type="spellStart"/>
-            <w:r>
-              <w:rPr>
-                <w:color w:val="000000"/>
-                <w:sz w:val="18"/>
-                <w:szCs w:val="18"/>
-              </w:rPr>
-              <w:t>sensorCount</w:t>
-            </w:r>
-            <w:proofErr w:type="spellEnd"/>
-            <w:r>
-              <w:rPr>
-                <w:color w:val="000000"/>
-                <w:sz w:val="18"/>
-                <w:szCs w:val="18"/>
-              </w:rPr>
-              <w:t>-Bathroom</w:t>
+            <w:r>
+              <w:rPr>
+                <w:color w:val="000000"/>
+                <w:sz w:val="18"/>
+                <w:szCs w:val="18"/>
+              </w:rPr>
+              <w:t>sensorCount-Bathroom</w:t>
             </w:r>
           </w:p>
         </w:tc>
@@ -3056,23 +2779,13 @@
                 <w:szCs w:val="18"/>
               </w:rPr>
             </w:pPr>
-            <w:proofErr w:type="spellStart"/>
-            <w:r>
-              <w:rPr>
-                <w:color w:val="000000"/>
-                <w:sz w:val="18"/>
-                <w:szCs w:val="18"/>
-              </w:rPr>
-              <w:t>sensorCount</w:t>
-            </w:r>
-            <w:proofErr w:type="spellEnd"/>
-            <w:r>
-              <w:rPr>
-                <w:color w:val="000000"/>
-                <w:sz w:val="18"/>
-                <w:szCs w:val="18"/>
-              </w:rPr>
-              <w:t>-Bedroom</w:t>
+            <w:r>
+              <w:rPr>
+                <w:color w:val="000000"/>
+                <w:sz w:val="18"/>
+                <w:szCs w:val="18"/>
+              </w:rPr>
+              <w:t>sensorCount-Bedroom</w:t>
             </w:r>
           </w:p>
         </w:tc>
@@ -3089,23 +2802,13 @@
                 <w:szCs w:val="18"/>
               </w:rPr>
             </w:pPr>
-            <w:proofErr w:type="spellStart"/>
-            <w:r>
-              <w:rPr>
-                <w:color w:val="000000"/>
-                <w:sz w:val="18"/>
-                <w:szCs w:val="18"/>
-              </w:rPr>
-              <w:t>sensorCount</w:t>
-            </w:r>
-            <w:proofErr w:type="spellEnd"/>
-            <w:r>
-              <w:rPr>
-                <w:color w:val="000000"/>
-                <w:sz w:val="18"/>
-                <w:szCs w:val="18"/>
-              </w:rPr>
-              <w:t>-Bedroom</w:t>
+            <w:r>
+              <w:rPr>
+                <w:color w:val="000000"/>
+                <w:sz w:val="18"/>
+                <w:szCs w:val="18"/>
+              </w:rPr>
+              <w:t>sensorCount-Bedroom</w:t>
             </w:r>
           </w:p>
         </w:tc>
@@ -3128,25 +2831,7 @@
                 <w:sz w:val="18"/>
                 <w:szCs w:val="18"/>
               </w:rPr>
-              <w:t xml:space="preserve"> </w:t>
-            </w:r>
-            <w:proofErr w:type="spellStart"/>
-            <w:r>
-              <w:rPr>
-                <w:color w:val="000000"/>
-                <w:sz w:val="18"/>
-                <w:szCs w:val="18"/>
-              </w:rPr>
-              <w:t>sensorCount</w:t>
-            </w:r>
-            <w:proofErr w:type="spellEnd"/>
-            <w:r>
-              <w:rPr>
-                <w:color w:val="000000"/>
-                <w:sz w:val="18"/>
-                <w:szCs w:val="18"/>
-              </w:rPr>
-              <w:t>-Bedroom</w:t>
+              <w:t xml:space="preserve"> sensorCount-Bedroom</w:t>
             </w:r>
           </w:p>
         </w:tc>
@@ -3213,23 +2898,13 @@
                 <w:szCs w:val="18"/>
               </w:rPr>
             </w:pPr>
-            <w:proofErr w:type="spellStart"/>
-            <w:r>
-              <w:rPr>
-                <w:color w:val="000000"/>
-                <w:sz w:val="18"/>
-                <w:szCs w:val="18"/>
-              </w:rPr>
-              <w:t>sensorCount</w:t>
-            </w:r>
-            <w:proofErr w:type="spellEnd"/>
-            <w:r>
-              <w:rPr>
-                <w:color w:val="000000"/>
-                <w:sz w:val="18"/>
-                <w:szCs w:val="18"/>
-              </w:rPr>
-              <w:t>-Chair</w:t>
+            <w:r>
+              <w:rPr>
+                <w:color w:val="000000"/>
+                <w:sz w:val="18"/>
+                <w:szCs w:val="18"/>
+              </w:rPr>
+              <w:t>sensorCount-Chair</w:t>
             </w:r>
           </w:p>
         </w:tc>
@@ -3246,23 +2921,13 @@
                 <w:szCs w:val="18"/>
               </w:rPr>
             </w:pPr>
-            <w:proofErr w:type="spellStart"/>
-            <w:r>
-              <w:rPr>
-                <w:color w:val="000000"/>
-                <w:sz w:val="18"/>
-                <w:szCs w:val="18"/>
-              </w:rPr>
-              <w:t>sensorCount</w:t>
-            </w:r>
-            <w:proofErr w:type="spellEnd"/>
-            <w:r>
-              <w:rPr>
-                <w:color w:val="000000"/>
-                <w:sz w:val="18"/>
-                <w:szCs w:val="18"/>
-              </w:rPr>
-              <w:t>-Chair</w:t>
+            <w:r>
+              <w:rPr>
+                <w:color w:val="000000"/>
+                <w:sz w:val="18"/>
+                <w:szCs w:val="18"/>
+              </w:rPr>
+              <w:t>sensorCount-Chair</w:t>
             </w:r>
           </w:p>
         </w:tc>
@@ -3285,25 +2950,7 @@
                 <w:sz w:val="18"/>
                 <w:szCs w:val="18"/>
               </w:rPr>
-              <w:t xml:space="preserve"> </w:t>
-            </w:r>
-            <w:proofErr w:type="spellStart"/>
-            <w:r>
-              <w:rPr>
-                <w:color w:val="000000"/>
-                <w:sz w:val="18"/>
-                <w:szCs w:val="18"/>
-              </w:rPr>
-              <w:t>sensorCount</w:t>
-            </w:r>
-            <w:proofErr w:type="spellEnd"/>
-            <w:r>
-              <w:rPr>
-                <w:color w:val="000000"/>
-                <w:sz w:val="18"/>
-                <w:szCs w:val="18"/>
-              </w:rPr>
-              <w:t>-Chair</w:t>
+              <w:t xml:space="preserve"> sensorCount-Chair</w:t>
             </w:r>
           </w:p>
         </w:tc>
@@ -3362,7 +3009,6 @@
                 <w:szCs w:val="18"/>
               </w:rPr>
             </w:pPr>
-            <w:proofErr w:type="spellStart"/>
             <w:r>
               <w:rPr>
                 <w:color w:val="000000"/>
@@ -3371,7 +3017,6 @@
               </w:rPr>
               <w:t>sensorCount-DiningRoom</w:t>
             </w:r>
-            <w:proofErr w:type="spellEnd"/>
           </w:p>
         </w:tc>
         <w:tc>
@@ -3387,7 +3032,6 @@
                 <w:szCs w:val="18"/>
               </w:rPr>
             </w:pPr>
-            <w:proofErr w:type="spellStart"/>
             <w:r>
               <w:rPr>
                 <w:color w:val="000000"/>
@@ -3396,7 +3040,6 @@
               </w:rPr>
               <w:t>sensorCount-DiningRoom</w:t>
             </w:r>
-            <w:proofErr w:type="spellEnd"/>
           </w:p>
         </w:tc>
         <w:tc>
@@ -3412,7 +3055,6 @@
                 <w:szCs w:val="18"/>
               </w:rPr>
             </w:pPr>
-            <w:proofErr w:type="spellStart"/>
             <w:r>
               <w:rPr>
                 <w:color w:val="000000"/>
@@ -3421,7 +3063,6 @@
               </w:rPr>
               <w:t>sensorCount-DiningRoom</w:t>
             </w:r>
-            <w:proofErr w:type="spellEnd"/>
           </w:p>
         </w:tc>
         <w:tc>
@@ -3487,23 +3128,13 @@
                 <w:szCs w:val="18"/>
               </w:rPr>
             </w:pPr>
-            <w:proofErr w:type="spellStart"/>
-            <w:r>
-              <w:rPr>
-                <w:color w:val="000000"/>
-                <w:sz w:val="18"/>
-                <w:szCs w:val="18"/>
-              </w:rPr>
-              <w:t>sensorCount</w:t>
-            </w:r>
-            <w:proofErr w:type="spellEnd"/>
-            <w:r>
-              <w:rPr>
-                <w:color w:val="000000"/>
-                <w:sz w:val="18"/>
-                <w:szCs w:val="18"/>
-              </w:rPr>
-              <w:t>-Hall</w:t>
+            <w:r>
+              <w:rPr>
+                <w:color w:val="000000"/>
+                <w:sz w:val="18"/>
+                <w:szCs w:val="18"/>
+              </w:rPr>
+              <w:t>sensorCount-Hall</w:t>
             </w:r>
           </w:p>
         </w:tc>
@@ -3520,23 +3151,13 @@
                 <w:szCs w:val="18"/>
               </w:rPr>
             </w:pPr>
-            <w:proofErr w:type="spellStart"/>
-            <w:r>
-              <w:rPr>
-                <w:color w:val="000000"/>
-                <w:sz w:val="18"/>
-                <w:szCs w:val="18"/>
-              </w:rPr>
-              <w:t>sensorCount</w:t>
-            </w:r>
-            <w:proofErr w:type="spellEnd"/>
-            <w:r>
-              <w:rPr>
-                <w:color w:val="000000"/>
-                <w:sz w:val="18"/>
-                <w:szCs w:val="18"/>
-              </w:rPr>
-              <w:t>-Hall</w:t>
+            <w:r>
+              <w:rPr>
+                <w:color w:val="000000"/>
+                <w:sz w:val="18"/>
+                <w:szCs w:val="18"/>
+              </w:rPr>
+              <w:t>sensorCount-Hall</w:t>
             </w:r>
           </w:p>
         </w:tc>
@@ -3559,25 +3180,7 @@
                 <w:sz w:val="18"/>
                 <w:szCs w:val="18"/>
               </w:rPr>
-              <w:t xml:space="preserve"> </w:t>
-            </w:r>
-            <w:proofErr w:type="spellStart"/>
-            <w:r>
-              <w:rPr>
-                <w:color w:val="000000"/>
-                <w:sz w:val="18"/>
-                <w:szCs w:val="18"/>
-              </w:rPr>
-              <w:t>sensorCount</w:t>
-            </w:r>
-            <w:proofErr w:type="spellEnd"/>
-            <w:r>
-              <w:rPr>
-                <w:color w:val="000000"/>
-                <w:sz w:val="18"/>
-                <w:szCs w:val="18"/>
-              </w:rPr>
-              <w:t>-Hall</w:t>
+              <w:t xml:space="preserve"> sensorCount-Hall</w:t>
             </w:r>
           </w:p>
         </w:tc>
@@ -3644,23 +3247,13 @@
                 <w:szCs w:val="18"/>
               </w:rPr>
             </w:pPr>
-            <w:proofErr w:type="spellStart"/>
-            <w:r>
-              <w:rPr>
-                <w:color w:val="000000"/>
-                <w:sz w:val="18"/>
-                <w:szCs w:val="18"/>
-              </w:rPr>
-              <w:t>sensorCount</w:t>
-            </w:r>
-            <w:proofErr w:type="spellEnd"/>
-            <w:r>
-              <w:rPr>
-                <w:color w:val="000000"/>
-                <w:sz w:val="18"/>
-                <w:szCs w:val="18"/>
-              </w:rPr>
-              <w:t>-Ignore</w:t>
+            <w:r>
+              <w:rPr>
+                <w:color w:val="000000"/>
+                <w:sz w:val="18"/>
+                <w:szCs w:val="18"/>
+              </w:rPr>
+              <w:t>sensorCount-Ignore</w:t>
             </w:r>
           </w:p>
         </w:tc>
@@ -3677,23 +3270,13 @@
                 <w:szCs w:val="18"/>
               </w:rPr>
             </w:pPr>
-            <w:proofErr w:type="spellStart"/>
-            <w:r>
-              <w:rPr>
-                <w:color w:val="000000"/>
-                <w:sz w:val="18"/>
-                <w:szCs w:val="18"/>
-              </w:rPr>
-              <w:t>sensorCount</w:t>
-            </w:r>
-            <w:proofErr w:type="spellEnd"/>
-            <w:r>
-              <w:rPr>
-                <w:color w:val="000000"/>
-                <w:sz w:val="18"/>
-                <w:szCs w:val="18"/>
-              </w:rPr>
-              <w:t>-Ignore</w:t>
+            <w:r>
+              <w:rPr>
+                <w:color w:val="000000"/>
+                <w:sz w:val="18"/>
+                <w:szCs w:val="18"/>
+              </w:rPr>
+              <w:t>sensorCount-Ignore</w:t>
             </w:r>
           </w:p>
         </w:tc>
@@ -3716,25 +3299,7 @@
                 <w:sz w:val="18"/>
                 <w:szCs w:val="18"/>
               </w:rPr>
-              <w:t xml:space="preserve"> </w:t>
-            </w:r>
-            <w:proofErr w:type="spellStart"/>
-            <w:r>
-              <w:rPr>
-                <w:color w:val="000000"/>
-                <w:sz w:val="18"/>
-                <w:szCs w:val="18"/>
-              </w:rPr>
-              <w:t>sensorCount</w:t>
-            </w:r>
-            <w:proofErr w:type="spellEnd"/>
-            <w:r>
-              <w:rPr>
-                <w:color w:val="000000"/>
-                <w:sz w:val="18"/>
-                <w:szCs w:val="18"/>
-              </w:rPr>
-              <w:t>-Ignore</w:t>
+              <w:t xml:space="preserve"> sensorCount-Ignore</w:t>
             </w:r>
           </w:p>
         </w:tc>
@@ -3801,23 +3366,13 @@
                 <w:szCs w:val="18"/>
               </w:rPr>
             </w:pPr>
-            <w:proofErr w:type="spellStart"/>
-            <w:r>
-              <w:rPr>
-                <w:color w:val="000000"/>
-                <w:sz w:val="18"/>
-                <w:szCs w:val="18"/>
-              </w:rPr>
-              <w:t>sensorCount</w:t>
-            </w:r>
-            <w:proofErr w:type="spellEnd"/>
-            <w:r>
-              <w:rPr>
-                <w:color w:val="000000"/>
-                <w:sz w:val="18"/>
-                <w:szCs w:val="18"/>
-              </w:rPr>
-              <w:t>-Kitchen</w:t>
+            <w:r>
+              <w:rPr>
+                <w:color w:val="000000"/>
+                <w:sz w:val="18"/>
+                <w:szCs w:val="18"/>
+              </w:rPr>
+              <w:t>sensorCount-Kitchen</w:t>
             </w:r>
           </w:p>
         </w:tc>
@@ -3834,23 +3389,13 @@
                 <w:szCs w:val="18"/>
               </w:rPr>
             </w:pPr>
-            <w:proofErr w:type="spellStart"/>
-            <w:r>
-              <w:rPr>
-                <w:color w:val="000000"/>
-                <w:sz w:val="18"/>
-                <w:szCs w:val="18"/>
-              </w:rPr>
-              <w:t>sensorCount</w:t>
-            </w:r>
-            <w:proofErr w:type="spellEnd"/>
-            <w:r>
-              <w:rPr>
-                <w:color w:val="000000"/>
-                <w:sz w:val="18"/>
-                <w:szCs w:val="18"/>
-              </w:rPr>
-              <w:t>-Kitchen</w:t>
+            <w:r>
+              <w:rPr>
+                <w:color w:val="000000"/>
+                <w:sz w:val="18"/>
+                <w:szCs w:val="18"/>
+              </w:rPr>
+              <w:t>sensorCount-Kitchen</w:t>
             </w:r>
           </w:p>
         </w:tc>
@@ -3867,23 +3412,13 @@
                 <w:szCs w:val="18"/>
               </w:rPr>
             </w:pPr>
-            <w:proofErr w:type="spellStart"/>
-            <w:r>
-              <w:rPr>
-                <w:color w:val="000000"/>
-                <w:sz w:val="18"/>
-                <w:szCs w:val="18"/>
-              </w:rPr>
-              <w:t>sensorCount</w:t>
-            </w:r>
-            <w:proofErr w:type="spellEnd"/>
-            <w:r>
-              <w:rPr>
-                <w:color w:val="000000"/>
-                <w:sz w:val="18"/>
-                <w:szCs w:val="18"/>
-              </w:rPr>
-              <w:t>-Kitchen</w:t>
+            <w:r>
+              <w:rPr>
+                <w:color w:val="000000"/>
+                <w:sz w:val="18"/>
+                <w:szCs w:val="18"/>
+              </w:rPr>
+              <w:t>sensorCount-Kitchen</w:t>
             </w:r>
           </w:p>
         </w:tc>
@@ -3900,23 +3435,13 @@
                 <w:szCs w:val="18"/>
               </w:rPr>
             </w:pPr>
-            <w:proofErr w:type="spellStart"/>
-            <w:r>
-              <w:rPr>
-                <w:color w:val="000000"/>
-                <w:sz w:val="18"/>
-                <w:szCs w:val="18"/>
-              </w:rPr>
-              <w:t>sensorCount</w:t>
-            </w:r>
-            <w:proofErr w:type="spellEnd"/>
-            <w:r>
-              <w:rPr>
-                <w:color w:val="000000"/>
-                <w:sz w:val="18"/>
-                <w:szCs w:val="18"/>
-              </w:rPr>
-              <w:t>-Kitchen</w:t>
+            <w:r>
+              <w:rPr>
+                <w:color w:val="000000"/>
+                <w:sz w:val="18"/>
+                <w:szCs w:val="18"/>
+              </w:rPr>
+              <w:t>sensorCount-Kitchen</w:t>
             </w:r>
           </w:p>
         </w:tc>
@@ -3939,25 +3464,7 @@
                 <w:sz w:val="18"/>
                 <w:szCs w:val="18"/>
               </w:rPr>
-              <w:t xml:space="preserve"> </w:t>
-            </w:r>
-            <w:proofErr w:type="spellStart"/>
-            <w:r>
-              <w:rPr>
-                <w:color w:val="000000"/>
-                <w:sz w:val="18"/>
-                <w:szCs w:val="18"/>
-              </w:rPr>
-              <w:t>sensorCount</w:t>
-            </w:r>
-            <w:proofErr w:type="spellEnd"/>
-            <w:r>
-              <w:rPr>
-                <w:color w:val="000000"/>
-                <w:sz w:val="18"/>
-                <w:szCs w:val="18"/>
-              </w:rPr>
-              <w:t>-Kitchen</w:t>
+              <w:t xml:space="preserve"> sensorCount-Kitchen</w:t>
             </w:r>
           </w:p>
         </w:tc>
@@ -3976,7 +3483,6 @@
                 <w:szCs w:val="18"/>
               </w:rPr>
             </w:pPr>
-            <w:proofErr w:type="spellStart"/>
             <w:r>
               <w:rPr>
                 <w:color w:val="000000"/>
@@ -3985,7 +3491,6 @@
               </w:rPr>
               <w:t>sensorCount-LivingRoom</w:t>
             </w:r>
-            <w:proofErr w:type="spellEnd"/>
           </w:p>
         </w:tc>
         <w:tc>
@@ -4001,7 +3506,6 @@
                 <w:szCs w:val="18"/>
               </w:rPr>
             </w:pPr>
-            <w:proofErr w:type="spellStart"/>
             <w:r>
               <w:rPr>
                 <w:color w:val="000000"/>
@@ -4010,7 +3514,6 @@
               </w:rPr>
               <w:t>sensorCount-LivingRoom</w:t>
             </w:r>
-            <w:proofErr w:type="spellEnd"/>
           </w:p>
         </w:tc>
         <w:tc>
@@ -4032,18 +3535,8 @@
                 <w:sz w:val="18"/>
                 <w:szCs w:val="18"/>
               </w:rPr>
-              <w:t xml:space="preserve"> </w:t>
-            </w:r>
-            <w:proofErr w:type="spellStart"/>
-            <w:r>
-              <w:rPr>
-                <w:color w:val="000000"/>
-                <w:sz w:val="18"/>
-                <w:szCs w:val="18"/>
-              </w:rPr>
-              <w:t>sensorCount-LivingRoom</w:t>
-            </w:r>
-            <w:proofErr w:type="spellEnd"/>
+              <w:t xml:space="preserve"> sensorCount-LivingRoom</w:t>
+            </w:r>
           </w:p>
         </w:tc>
         <w:tc>
@@ -4065,18 +3558,8 @@
                 <w:sz w:val="18"/>
                 <w:szCs w:val="18"/>
               </w:rPr>
-              <w:t xml:space="preserve"> </w:t>
-            </w:r>
-            <w:proofErr w:type="spellStart"/>
-            <w:r>
-              <w:rPr>
-                <w:color w:val="000000"/>
-                <w:sz w:val="18"/>
-                <w:szCs w:val="18"/>
-              </w:rPr>
-              <w:t>sensorCount-LivingRoom</w:t>
-            </w:r>
-            <w:proofErr w:type="spellEnd"/>
+              <w:t xml:space="preserve"> sensorCount-LivingRoom</w:t>
+            </w:r>
           </w:p>
         </w:tc>
         <w:tc>
@@ -4110,23 +3593,13 @@
                 <w:szCs w:val="18"/>
               </w:rPr>
             </w:pPr>
-            <w:proofErr w:type="spellStart"/>
-            <w:r>
-              <w:rPr>
-                <w:color w:val="000000"/>
-                <w:sz w:val="18"/>
-                <w:szCs w:val="18"/>
-              </w:rPr>
-              <w:t>sensorCount</w:t>
-            </w:r>
-            <w:proofErr w:type="spellEnd"/>
-            <w:r>
-              <w:rPr>
-                <w:color w:val="000000"/>
-                <w:sz w:val="18"/>
-                <w:szCs w:val="18"/>
-              </w:rPr>
-              <w:t>-Office</w:t>
+            <w:r>
+              <w:rPr>
+                <w:color w:val="000000"/>
+                <w:sz w:val="18"/>
+                <w:szCs w:val="18"/>
+              </w:rPr>
+              <w:t>sensorCount-Office</w:t>
             </w:r>
           </w:p>
         </w:tc>
@@ -4143,23 +3616,13 @@
                 <w:szCs w:val="18"/>
               </w:rPr>
             </w:pPr>
-            <w:proofErr w:type="spellStart"/>
-            <w:r>
-              <w:rPr>
-                <w:color w:val="000000"/>
-                <w:sz w:val="18"/>
-                <w:szCs w:val="18"/>
-              </w:rPr>
-              <w:t>sensorCount</w:t>
-            </w:r>
-            <w:proofErr w:type="spellEnd"/>
-            <w:r>
-              <w:rPr>
-                <w:color w:val="000000"/>
-                <w:sz w:val="18"/>
-                <w:szCs w:val="18"/>
-              </w:rPr>
-              <w:t>-Office</w:t>
+            <w:r>
+              <w:rPr>
+                <w:color w:val="000000"/>
+                <w:sz w:val="18"/>
+                <w:szCs w:val="18"/>
+              </w:rPr>
+              <w:t>sensorCount-Office</w:t>
             </w:r>
           </w:p>
         </w:tc>
@@ -4182,25 +3645,7 @@
                 <w:sz w:val="18"/>
                 <w:szCs w:val="18"/>
               </w:rPr>
-              <w:t xml:space="preserve"> </w:t>
-            </w:r>
-            <w:proofErr w:type="spellStart"/>
-            <w:r>
-              <w:rPr>
-                <w:color w:val="000000"/>
-                <w:sz w:val="18"/>
-                <w:szCs w:val="18"/>
-              </w:rPr>
-              <w:t>sensorCount</w:t>
-            </w:r>
-            <w:proofErr w:type="spellEnd"/>
-            <w:r>
-              <w:rPr>
-                <w:color w:val="000000"/>
-                <w:sz w:val="18"/>
-                <w:szCs w:val="18"/>
-              </w:rPr>
-              <w:t>-Office</w:t>
+              <w:t xml:space="preserve"> sensorCount-Office</w:t>
             </w:r>
           </w:p>
         </w:tc>
@@ -4241,23 +3686,13 @@
                 <w:szCs w:val="18"/>
               </w:rPr>
             </w:pPr>
-            <w:proofErr w:type="spellStart"/>
-            <w:r>
-              <w:rPr>
-                <w:color w:val="000000"/>
-                <w:sz w:val="18"/>
-                <w:szCs w:val="18"/>
-              </w:rPr>
-              <w:t>sensorElTime</w:t>
-            </w:r>
-            <w:proofErr w:type="spellEnd"/>
-            <w:r>
-              <w:rPr>
-                <w:color w:val="000000"/>
-                <w:sz w:val="18"/>
-                <w:szCs w:val="18"/>
-              </w:rPr>
-              <w:t>-Bedroom</w:t>
+            <w:r>
+              <w:rPr>
+                <w:color w:val="000000"/>
+                <w:sz w:val="18"/>
+                <w:szCs w:val="18"/>
+              </w:rPr>
+              <w:t>sensorElTime-Bedroom</w:t>
             </w:r>
           </w:p>
         </w:tc>
@@ -4276,7 +3711,6 @@
                 <w:szCs w:val="18"/>
               </w:rPr>
             </w:pPr>
-            <w:proofErr w:type="spellStart"/>
             <w:r>
               <w:rPr>
                 <w:color w:val="000000"/>
@@ -4285,7 +3719,6 @@
               </w:rPr>
               <w:t>sensorCount-OutsideDoor</w:t>
             </w:r>
-            <w:proofErr w:type="spellEnd"/>
           </w:p>
         </w:tc>
         <w:tc>
@@ -4301,7 +3734,6 @@
                 <w:szCs w:val="18"/>
               </w:rPr>
             </w:pPr>
-            <w:proofErr w:type="spellStart"/>
             <w:r>
               <w:rPr>
                 <w:color w:val="000000"/>
@@ -4310,7 +3742,6 @@
               </w:rPr>
               <w:t>sensorCount-OutsideDoor</w:t>
             </w:r>
-            <w:proofErr w:type="spellEnd"/>
           </w:p>
         </w:tc>
         <w:tc>
@@ -4326,7 +3757,6 @@
                 <w:szCs w:val="18"/>
               </w:rPr>
             </w:pPr>
-            <w:proofErr w:type="spellStart"/>
             <w:r>
               <w:rPr>
                 <w:color w:val="000000"/>
@@ -4335,7 +3765,6 @@
               </w:rPr>
               <w:t>sensorCount-OutsideDoor</w:t>
             </w:r>
-            <w:proofErr w:type="spellEnd"/>
           </w:p>
         </w:tc>
         <w:tc>
@@ -4401,16 +3830,15 @@
                 <w:szCs w:val="18"/>
               </w:rPr>
             </w:pPr>
-            <w:proofErr w:type="spellStart"/>
-            <w:r>
-              <w:rPr>
-                <w:color w:val="000000"/>
-                <w:sz w:val="18"/>
-                <w:szCs w:val="18"/>
-              </w:rPr>
+            <w:r>
+              <w:rPr>
+                <w:color w:val="000000"/>
+                <w:sz w:val="18"/>
+                <w:szCs w:val="18"/>
+              </w:rPr>
+              <w:lastRenderedPageBreak/>
               <w:t>sensorCount-WorkArea</w:t>
             </w:r>
-            <w:proofErr w:type="spellEnd"/>
           </w:p>
         </w:tc>
         <w:tc>
@@ -4426,7 +3854,6 @@
                 <w:szCs w:val="18"/>
               </w:rPr>
             </w:pPr>
-            <w:proofErr w:type="spellStart"/>
             <w:r>
               <w:rPr>
                 <w:color w:val="000000"/>
@@ -4435,7 +3862,6 @@
               </w:rPr>
               <w:t>sensorCount-WorkArea</w:t>
             </w:r>
-            <w:proofErr w:type="spellEnd"/>
           </w:p>
         </w:tc>
         <w:tc>
@@ -4457,18 +3883,44 @@
                 <w:sz w:val="18"/>
                 <w:szCs w:val="18"/>
               </w:rPr>
-              <w:t xml:space="preserve"> </w:t>
-            </w:r>
-            <w:proofErr w:type="spellStart"/>
-            <w:r>
-              <w:rPr>
-                <w:color w:val="000000"/>
-                <w:sz w:val="18"/>
-                <w:szCs w:val="18"/>
-              </w:rPr>
-              <w:t>sensorCount-WorkArea</w:t>
-            </w:r>
-            <w:proofErr w:type="spellEnd"/>
+              <w:t xml:space="preserve"> sensorCount-WorkArea</w:t>
+            </w:r>
+            <w:bookmarkStart w:id="1" w:name="_MON_1639609004"/>
+            <w:bookmarkEnd w:id="1"/>
+            <w:r>
+              <w:rPr>
+                <w:color w:val="000000"/>
+                <w:sz w:val="18"/>
+                <w:szCs w:val="18"/>
+              </w:rPr>
+              <w:object w:dxaOrig="10080" w:dyaOrig="13613" w14:anchorId="7347ECD8">
+                <v:shapetype id="_x0000_t75" coordsize="21600,21600" o:spt="75" o:preferrelative="t" path="m@4@5l@4@11@9@11@9@5xe" filled="f" stroked="f">
+                  <v:stroke joinstyle="miter"/>
+                  <v:formulas>
+                    <v:f eqn="if lineDrawn pixelLineWidth 0"/>
+                    <v:f eqn="sum @0 1 0"/>
+                    <v:f eqn="sum 0 0 @1"/>
+                    <v:f eqn="prod @2 1 2"/>
+                    <v:f eqn="prod @3 21600 pixelWidth"/>
+                    <v:f eqn="prod @3 21600 pixelHeight"/>
+                    <v:f eqn="sum @0 0 1"/>
+                    <v:f eqn="prod @6 1 2"/>
+                    <v:f eqn="prod @7 21600 pixelWidth"/>
+                    <v:f eqn="sum @8 21600 0"/>
+                    <v:f eqn="prod @7 21600 pixelHeight"/>
+                    <v:f eqn="sum @10 21600 0"/>
+                  </v:formulas>
+                  <v:path o:extrusionok="f" gradientshapeok="t" o:connecttype="rect"/>
+                  <o:lock v:ext="edit" aspectratio="t"/>
+                </v:shapetype>
+                <v:shape id="_x0000_i1025" type="#_x0000_t75" style="width:7in;height:681pt" o:ole="">
+                  <v:imagedata r:id="rId8" o:title=""/>
+                </v:shape>
+                <o:OLEObject Type="Embed" ProgID="Word.Document.12" ShapeID="_x0000_i1025" DrawAspect="Content" ObjectID="_1639609010" r:id="rId9">
+                  <o:FieldCodes>\s</o:FieldCodes>
+                </o:OLEObject>
+              </w:object>
+            </w:r>
           </w:p>
         </w:tc>
         <w:tc>
@@ -4491,6 +3943,7 @@
                 <w:sz w:val="18"/>
                 <w:szCs w:val="18"/>
               </w:rPr>
+              <w:lastRenderedPageBreak/>
               <w:t> </w:t>
             </w:r>
           </w:p>
@@ -4534,7 +3987,6 @@
                 <w:szCs w:val="18"/>
               </w:rPr>
             </w:pPr>
-            <w:proofErr w:type="spellStart"/>
             <w:r>
               <w:rPr>
                 <w:color w:val="000000"/>
@@ -4542,16 +3994,7 @@
                 <w:szCs w:val="18"/>
               </w:rPr>
               <w:lastRenderedPageBreak/>
-              <w:t>sensorElTime</w:t>
-            </w:r>
-            <w:proofErr w:type="spellEnd"/>
-            <w:r>
-              <w:rPr>
-                <w:color w:val="000000"/>
-                <w:sz w:val="18"/>
-                <w:szCs w:val="18"/>
-              </w:rPr>
-              <w:t>-Bathroom</w:t>
+              <w:t>sensorElTime-Bathroom</w:t>
             </w:r>
           </w:p>
         </w:tc>
@@ -4568,23 +4011,13 @@
                 <w:szCs w:val="18"/>
               </w:rPr>
             </w:pPr>
-            <w:proofErr w:type="spellStart"/>
-            <w:r>
-              <w:rPr>
-                <w:color w:val="000000"/>
-                <w:sz w:val="18"/>
-                <w:szCs w:val="18"/>
-              </w:rPr>
-              <w:t>sensorElTime</w:t>
-            </w:r>
-            <w:proofErr w:type="spellEnd"/>
-            <w:r>
-              <w:rPr>
-                <w:color w:val="000000"/>
-                <w:sz w:val="18"/>
-                <w:szCs w:val="18"/>
-              </w:rPr>
-              <w:t>-Bathroom</w:t>
+            <w:r>
+              <w:rPr>
+                <w:color w:val="000000"/>
+                <w:sz w:val="18"/>
+                <w:szCs w:val="18"/>
+              </w:rPr>
+              <w:t>sensorElTime-Bathroom</w:t>
             </w:r>
           </w:p>
         </w:tc>
@@ -4601,23 +4034,13 @@
                 <w:szCs w:val="18"/>
               </w:rPr>
             </w:pPr>
-            <w:proofErr w:type="spellStart"/>
-            <w:r>
-              <w:rPr>
-                <w:color w:val="000000"/>
-                <w:sz w:val="18"/>
-                <w:szCs w:val="18"/>
-              </w:rPr>
-              <w:t>sensorElTime</w:t>
-            </w:r>
-            <w:proofErr w:type="spellEnd"/>
-            <w:r>
-              <w:rPr>
-                <w:color w:val="000000"/>
-                <w:sz w:val="18"/>
-                <w:szCs w:val="18"/>
-              </w:rPr>
-              <w:t>-Bathroom</w:t>
+            <w:r>
+              <w:rPr>
+                <w:color w:val="000000"/>
+                <w:sz w:val="18"/>
+                <w:szCs w:val="18"/>
+              </w:rPr>
+              <w:t>sensorElTime-Bathroom</w:t>
             </w:r>
           </w:p>
         </w:tc>
@@ -4634,23 +4057,13 @@
                 <w:szCs w:val="18"/>
               </w:rPr>
             </w:pPr>
-            <w:proofErr w:type="spellStart"/>
-            <w:r>
-              <w:rPr>
-                <w:color w:val="000000"/>
-                <w:sz w:val="18"/>
-                <w:szCs w:val="18"/>
-              </w:rPr>
-              <w:t>sensorElTime</w:t>
-            </w:r>
-            <w:proofErr w:type="spellEnd"/>
-            <w:r>
-              <w:rPr>
-                <w:color w:val="000000"/>
-                <w:sz w:val="18"/>
-                <w:szCs w:val="18"/>
-              </w:rPr>
-              <w:t>-Bathroom</w:t>
+            <w:r>
+              <w:rPr>
+                <w:color w:val="000000"/>
+                <w:sz w:val="18"/>
+                <w:szCs w:val="18"/>
+              </w:rPr>
+              <w:t>sensorElTime-Bathroom</w:t>
             </w:r>
           </w:p>
         </w:tc>
@@ -4673,25 +4086,7 @@
                 <w:sz w:val="18"/>
                 <w:szCs w:val="18"/>
               </w:rPr>
-              <w:t xml:space="preserve"> </w:t>
-            </w:r>
-            <w:proofErr w:type="spellStart"/>
-            <w:r>
-              <w:rPr>
-                <w:color w:val="000000"/>
-                <w:sz w:val="18"/>
-                <w:szCs w:val="18"/>
-              </w:rPr>
-              <w:t>sensorElTime</w:t>
-            </w:r>
-            <w:proofErr w:type="spellEnd"/>
-            <w:r>
-              <w:rPr>
-                <w:color w:val="000000"/>
-                <w:sz w:val="18"/>
-                <w:szCs w:val="18"/>
-              </w:rPr>
-              <w:t>-Bathroom</w:t>
+              <w:t xml:space="preserve"> sensorElTime-Bathroom</w:t>
             </w:r>
           </w:p>
         </w:tc>
@@ -4710,23 +4105,13 @@
                 <w:szCs w:val="18"/>
               </w:rPr>
             </w:pPr>
-            <w:proofErr w:type="spellStart"/>
-            <w:r>
-              <w:rPr>
-                <w:color w:val="000000"/>
-                <w:sz w:val="18"/>
-                <w:szCs w:val="18"/>
-              </w:rPr>
-              <w:t>sensorElTime</w:t>
-            </w:r>
-            <w:proofErr w:type="spellEnd"/>
-            <w:r>
-              <w:rPr>
-                <w:color w:val="000000"/>
-                <w:sz w:val="18"/>
-                <w:szCs w:val="18"/>
-              </w:rPr>
-              <w:t>-Bedroom</w:t>
+            <w:r>
+              <w:rPr>
+                <w:color w:val="000000"/>
+                <w:sz w:val="18"/>
+                <w:szCs w:val="18"/>
+              </w:rPr>
+              <w:t>sensorElTime-Bedroom</w:t>
             </w:r>
           </w:p>
         </w:tc>
@@ -4743,23 +4128,13 @@
                 <w:szCs w:val="18"/>
               </w:rPr>
             </w:pPr>
-            <w:proofErr w:type="spellStart"/>
-            <w:r>
-              <w:rPr>
-                <w:color w:val="000000"/>
-                <w:sz w:val="18"/>
-                <w:szCs w:val="18"/>
-              </w:rPr>
-              <w:t>sensorElTime</w:t>
-            </w:r>
-            <w:proofErr w:type="spellEnd"/>
-            <w:r>
-              <w:rPr>
-                <w:color w:val="000000"/>
-                <w:sz w:val="18"/>
-                <w:szCs w:val="18"/>
-              </w:rPr>
-              <w:t>-Bedroom</w:t>
+            <w:r>
+              <w:rPr>
+                <w:color w:val="000000"/>
+                <w:sz w:val="18"/>
+                <w:szCs w:val="18"/>
+              </w:rPr>
+              <w:t>sensorElTime-Bedroom</w:t>
             </w:r>
           </w:p>
         </w:tc>
@@ -4782,25 +4157,7 @@
                 <w:sz w:val="18"/>
                 <w:szCs w:val="18"/>
               </w:rPr>
-              <w:t xml:space="preserve"> </w:t>
-            </w:r>
-            <w:proofErr w:type="spellStart"/>
-            <w:r>
-              <w:rPr>
-                <w:color w:val="000000"/>
-                <w:sz w:val="18"/>
-                <w:szCs w:val="18"/>
-              </w:rPr>
-              <w:t>sensorElTime</w:t>
-            </w:r>
-            <w:proofErr w:type="spellEnd"/>
-            <w:r>
-              <w:rPr>
-                <w:color w:val="000000"/>
-                <w:sz w:val="18"/>
-                <w:szCs w:val="18"/>
-              </w:rPr>
-              <w:t>-Bedroom</w:t>
+              <w:t xml:space="preserve"> sensorElTime-Bedroom</w:t>
             </w:r>
           </w:p>
         </w:tc>
@@ -4867,23 +4224,13 @@
                 <w:szCs w:val="18"/>
               </w:rPr>
             </w:pPr>
-            <w:proofErr w:type="spellStart"/>
-            <w:r>
-              <w:rPr>
-                <w:color w:val="000000"/>
-                <w:sz w:val="18"/>
-                <w:szCs w:val="18"/>
-              </w:rPr>
-              <w:t>sensorElTime</w:t>
-            </w:r>
-            <w:proofErr w:type="spellEnd"/>
-            <w:r>
-              <w:rPr>
-                <w:color w:val="000000"/>
-                <w:sz w:val="18"/>
-                <w:szCs w:val="18"/>
-              </w:rPr>
-              <w:t>-Chair</w:t>
+            <w:r>
+              <w:rPr>
+                <w:color w:val="000000"/>
+                <w:sz w:val="18"/>
+                <w:szCs w:val="18"/>
+              </w:rPr>
+              <w:t>sensorElTime-Chair</w:t>
             </w:r>
           </w:p>
         </w:tc>
@@ -4900,23 +4247,13 @@
                 <w:szCs w:val="18"/>
               </w:rPr>
             </w:pPr>
-            <w:proofErr w:type="spellStart"/>
-            <w:r>
-              <w:rPr>
-                <w:color w:val="000000"/>
-                <w:sz w:val="18"/>
-                <w:szCs w:val="18"/>
-              </w:rPr>
-              <w:t>sensorElTime</w:t>
-            </w:r>
-            <w:proofErr w:type="spellEnd"/>
-            <w:r>
-              <w:rPr>
-                <w:color w:val="000000"/>
-                <w:sz w:val="18"/>
-                <w:szCs w:val="18"/>
-              </w:rPr>
-              <w:t>-Chair</w:t>
+            <w:r>
+              <w:rPr>
+                <w:color w:val="000000"/>
+                <w:sz w:val="18"/>
+                <w:szCs w:val="18"/>
+              </w:rPr>
+              <w:t>sensorElTime-Chair</w:t>
             </w:r>
           </w:p>
         </w:tc>
@@ -4963,25 +4300,7 @@
                 <w:sz w:val="18"/>
                 <w:szCs w:val="18"/>
               </w:rPr>
-              <w:t xml:space="preserve"> </w:t>
-            </w:r>
-            <w:proofErr w:type="spellStart"/>
-            <w:r>
-              <w:rPr>
-                <w:color w:val="000000"/>
-                <w:sz w:val="18"/>
-                <w:szCs w:val="18"/>
-              </w:rPr>
-              <w:t>sensorElTime</w:t>
-            </w:r>
-            <w:proofErr w:type="spellEnd"/>
-            <w:r>
-              <w:rPr>
-                <w:color w:val="000000"/>
-                <w:sz w:val="18"/>
-                <w:szCs w:val="18"/>
-              </w:rPr>
-              <w:t>-Chair</w:t>
+              <w:t xml:space="preserve"> sensorElTime-Chair</w:t>
             </w:r>
           </w:p>
         </w:tc>
@@ -5004,25 +4323,7 @@
                 <w:sz w:val="18"/>
                 <w:szCs w:val="18"/>
               </w:rPr>
-              <w:t xml:space="preserve"> </w:t>
-            </w:r>
-            <w:proofErr w:type="spellStart"/>
-            <w:r>
-              <w:rPr>
-                <w:color w:val="000000"/>
-                <w:sz w:val="18"/>
-                <w:szCs w:val="18"/>
-              </w:rPr>
-              <w:t>sensorElTime</w:t>
-            </w:r>
-            <w:proofErr w:type="spellEnd"/>
-            <w:r>
-              <w:rPr>
-                <w:color w:val="000000"/>
-                <w:sz w:val="18"/>
-                <w:szCs w:val="18"/>
-              </w:rPr>
-              <w:t>-Chair</w:t>
+              <w:t xml:space="preserve"> sensorElTime-Chair</w:t>
             </w:r>
           </w:p>
         </w:tc>
@@ -5041,7 +4342,6 @@
                 <w:szCs w:val="18"/>
               </w:rPr>
             </w:pPr>
-            <w:proofErr w:type="spellStart"/>
             <w:r>
               <w:rPr>
                 <w:color w:val="000000"/>
@@ -5050,7 +4350,6 @@
               </w:rPr>
               <w:t>sensorElTime-DiningRoom</w:t>
             </w:r>
-            <w:proofErr w:type="spellEnd"/>
           </w:p>
         </w:tc>
         <w:tc>
@@ -5066,7 +4365,6 @@
                 <w:szCs w:val="18"/>
               </w:rPr>
             </w:pPr>
-            <w:proofErr w:type="spellStart"/>
             <w:r>
               <w:rPr>
                 <w:color w:val="000000"/>
@@ -5075,7 +4373,6 @@
               </w:rPr>
               <w:t>sensorElTime-DiningRoom</w:t>
             </w:r>
-            <w:proofErr w:type="spellEnd"/>
           </w:p>
         </w:tc>
         <w:tc>
@@ -5091,7 +4388,6 @@
                 <w:szCs w:val="18"/>
               </w:rPr>
             </w:pPr>
-            <w:proofErr w:type="spellStart"/>
             <w:r>
               <w:rPr>
                 <w:color w:val="000000"/>
@@ -5100,7 +4396,6 @@
               </w:rPr>
               <w:t>sensorElTime-DiningRoom</w:t>
             </w:r>
-            <w:proofErr w:type="spellEnd"/>
           </w:p>
         </w:tc>
         <w:tc>
@@ -5116,7 +4411,6 @@
                 <w:szCs w:val="18"/>
               </w:rPr>
             </w:pPr>
-            <w:proofErr w:type="spellStart"/>
             <w:r>
               <w:rPr>
                 <w:color w:val="000000"/>
@@ -5125,7 +4419,6 @@
               </w:rPr>
               <w:t>sensorElTime-DiningRoom</w:t>
             </w:r>
-            <w:proofErr w:type="spellEnd"/>
           </w:p>
         </w:tc>
         <w:tc>
@@ -5158,23 +4451,13 @@
                 <w:szCs w:val="18"/>
               </w:rPr>
             </w:pPr>
-            <w:proofErr w:type="spellStart"/>
-            <w:r>
-              <w:rPr>
-                <w:color w:val="000000"/>
-                <w:sz w:val="18"/>
-                <w:szCs w:val="18"/>
-              </w:rPr>
-              <w:t>sensorElTime</w:t>
-            </w:r>
-            <w:proofErr w:type="spellEnd"/>
-            <w:r>
-              <w:rPr>
-                <w:color w:val="000000"/>
-                <w:sz w:val="18"/>
-                <w:szCs w:val="18"/>
-              </w:rPr>
-              <w:t>-Hall</w:t>
+            <w:r>
+              <w:rPr>
+                <w:color w:val="000000"/>
+                <w:sz w:val="18"/>
+                <w:szCs w:val="18"/>
+              </w:rPr>
+              <w:t>sensorElTime-Hall</w:t>
             </w:r>
           </w:p>
         </w:tc>
@@ -5191,23 +4474,13 @@
                 <w:szCs w:val="18"/>
               </w:rPr>
             </w:pPr>
-            <w:proofErr w:type="spellStart"/>
-            <w:r>
-              <w:rPr>
-                <w:color w:val="000000"/>
-                <w:sz w:val="18"/>
-                <w:szCs w:val="18"/>
-              </w:rPr>
-              <w:t>sensorElTime</w:t>
-            </w:r>
-            <w:proofErr w:type="spellEnd"/>
-            <w:r>
-              <w:rPr>
-                <w:color w:val="000000"/>
-                <w:sz w:val="18"/>
-                <w:szCs w:val="18"/>
-              </w:rPr>
-              <w:t>-Hall</w:t>
+            <w:r>
+              <w:rPr>
+                <w:color w:val="000000"/>
+                <w:sz w:val="18"/>
+                <w:szCs w:val="18"/>
+              </w:rPr>
+              <w:t>sensorElTime-Hall</w:t>
             </w:r>
           </w:p>
         </w:tc>
@@ -5230,25 +4503,7 @@
                 <w:sz w:val="18"/>
                 <w:szCs w:val="18"/>
               </w:rPr>
-              <w:t xml:space="preserve"> </w:t>
-            </w:r>
-            <w:proofErr w:type="spellStart"/>
-            <w:r>
-              <w:rPr>
-                <w:color w:val="000000"/>
-                <w:sz w:val="18"/>
-                <w:szCs w:val="18"/>
-              </w:rPr>
-              <w:t>sensorElTime</w:t>
-            </w:r>
-            <w:proofErr w:type="spellEnd"/>
-            <w:r>
-              <w:rPr>
-                <w:color w:val="000000"/>
-                <w:sz w:val="18"/>
-                <w:szCs w:val="18"/>
-              </w:rPr>
-              <w:t>-Hall</w:t>
+              <w:t xml:space="preserve"> sensorElTime-Hall</w:t>
             </w:r>
           </w:p>
         </w:tc>
@@ -5315,23 +4570,13 @@
                 <w:szCs w:val="18"/>
               </w:rPr>
             </w:pPr>
-            <w:proofErr w:type="spellStart"/>
-            <w:r>
-              <w:rPr>
-                <w:color w:val="000000"/>
-                <w:sz w:val="18"/>
-                <w:szCs w:val="18"/>
-              </w:rPr>
-              <w:t>sensorElTime</w:t>
-            </w:r>
-            <w:proofErr w:type="spellEnd"/>
-            <w:r>
-              <w:rPr>
-                <w:color w:val="000000"/>
-                <w:sz w:val="18"/>
-                <w:szCs w:val="18"/>
-              </w:rPr>
-              <w:t>-Ignore</w:t>
+            <w:r>
+              <w:rPr>
+                <w:color w:val="000000"/>
+                <w:sz w:val="18"/>
+                <w:szCs w:val="18"/>
+              </w:rPr>
+              <w:t>sensorElTime-Ignore</w:t>
             </w:r>
           </w:p>
         </w:tc>
@@ -5348,23 +4593,13 @@
                 <w:szCs w:val="18"/>
               </w:rPr>
             </w:pPr>
-            <w:proofErr w:type="spellStart"/>
-            <w:r>
-              <w:rPr>
-                <w:color w:val="000000"/>
-                <w:sz w:val="18"/>
-                <w:szCs w:val="18"/>
-              </w:rPr>
-              <w:t>sensorElTime</w:t>
-            </w:r>
-            <w:proofErr w:type="spellEnd"/>
-            <w:r>
-              <w:rPr>
-                <w:color w:val="000000"/>
-                <w:sz w:val="18"/>
-                <w:szCs w:val="18"/>
-              </w:rPr>
-              <w:t>-Ignore</w:t>
+            <w:r>
+              <w:rPr>
+                <w:color w:val="000000"/>
+                <w:sz w:val="18"/>
+                <w:szCs w:val="18"/>
+              </w:rPr>
+              <w:t>sensorElTime-Ignore</w:t>
             </w:r>
           </w:p>
         </w:tc>
@@ -5387,25 +4622,7 @@
                 <w:sz w:val="18"/>
                 <w:szCs w:val="18"/>
               </w:rPr>
-              <w:t xml:space="preserve"> </w:t>
-            </w:r>
-            <w:proofErr w:type="spellStart"/>
-            <w:r>
-              <w:rPr>
-                <w:color w:val="000000"/>
-                <w:sz w:val="18"/>
-                <w:szCs w:val="18"/>
-              </w:rPr>
-              <w:t>sensorElTime</w:t>
-            </w:r>
-            <w:proofErr w:type="spellEnd"/>
-            <w:r>
-              <w:rPr>
-                <w:color w:val="000000"/>
-                <w:sz w:val="18"/>
-                <w:szCs w:val="18"/>
-              </w:rPr>
-              <w:t>-Ignore</w:t>
+              <w:t xml:space="preserve"> sensorElTime-Ignore</w:t>
             </w:r>
           </w:p>
         </w:tc>
@@ -5472,23 +4689,13 @@
                 <w:szCs w:val="18"/>
               </w:rPr>
             </w:pPr>
-            <w:proofErr w:type="spellStart"/>
-            <w:r>
-              <w:rPr>
-                <w:color w:val="000000"/>
-                <w:sz w:val="18"/>
-                <w:szCs w:val="18"/>
-              </w:rPr>
-              <w:t>sensorElTime</w:t>
-            </w:r>
-            <w:proofErr w:type="spellEnd"/>
-            <w:r>
-              <w:rPr>
-                <w:color w:val="000000"/>
-                <w:sz w:val="18"/>
-                <w:szCs w:val="18"/>
-              </w:rPr>
-              <w:t>-Kitchen</w:t>
+            <w:r>
+              <w:rPr>
+                <w:color w:val="000000"/>
+                <w:sz w:val="18"/>
+                <w:szCs w:val="18"/>
+              </w:rPr>
+              <w:t>sensorElTime-Kitchen</w:t>
             </w:r>
           </w:p>
         </w:tc>
@@ -5505,23 +4712,13 @@
                 <w:szCs w:val="18"/>
               </w:rPr>
             </w:pPr>
-            <w:proofErr w:type="spellStart"/>
-            <w:r>
-              <w:rPr>
-                <w:color w:val="000000"/>
-                <w:sz w:val="18"/>
-                <w:szCs w:val="18"/>
-              </w:rPr>
-              <w:t>sensorElTime</w:t>
-            </w:r>
-            <w:proofErr w:type="spellEnd"/>
-            <w:r>
-              <w:rPr>
-                <w:color w:val="000000"/>
-                <w:sz w:val="18"/>
-                <w:szCs w:val="18"/>
-              </w:rPr>
-              <w:t>-Kitchen</w:t>
+            <w:r>
+              <w:rPr>
+                <w:color w:val="000000"/>
+                <w:sz w:val="18"/>
+                <w:szCs w:val="18"/>
+              </w:rPr>
+              <w:t>sensorElTime-Kitchen</w:t>
             </w:r>
           </w:p>
         </w:tc>
@@ -5538,23 +4735,13 @@
                 <w:szCs w:val="18"/>
               </w:rPr>
             </w:pPr>
-            <w:proofErr w:type="spellStart"/>
-            <w:r>
-              <w:rPr>
-                <w:color w:val="000000"/>
-                <w:sz w:val="18"/>
-                <w:szCs w:val="18"/>
-              </w:rPr>
-              <w:t>sensorElTime</w:t>
-            </w:r>
-            <w:proofErr w:type="spellEnd"/>
-            <w:r>
-              <w:rPr>
-                <w:color w:val="000000"/>
-                <w:sz w:val="18"/>
-                <w:szCs w:val="18"/>
-              </w:rPr>
-              <w:t>-Kitchen</w:t>
+            <w:r>
+              <w:rPr>
+                <w:color w:val="000000"/>
+                <w:sz w:val="18"/>
+                <w:szCs w:val="18"/>
+              </w:rPr>
+              <w:t>sensorElTime-Kitchen</w:t>
             </w:r>
           </w:p>
         </w:tc>
@@ -5577,25 +4764,7 @@
                 <w:sz w:val="18"/>
                 <w:szCs w:val="18"/>
               </w:rPr>
-              <w:t xml:space="preserve"> </w:t>
-            </w:r>
-            <w:proofErr w:type="spellStart"/>
-            <w:r>
-              <w:rPr>
-                <w:color w:val="000000"/>
-                <w:sz w:val="18"/>
-                <w:szCs w:val="18"/>
-              </w:rPr>
-              <w:t>sensorElTime</w:t>
-            </w:r>
-            <w:proofErr w:type="spellEnd"/>
-            <w:r>
-              <w:rPr>
-                <w:color w:val="000000"/>
-                <w:sz w:val="18"/>
-                <w:szCs w:val="18"/>
-              </w:rPr>
-              <w:t>-Kitchen</w:t>
+              <w:t xml:space="preserve"> sensorElTime-Kitchen</w:t>
             </w:r>
           </w:p>
         </w:tc>
@@ -5618,25 +4787,7 @@
                 <w:sz w:val="18"/>
                 <w:szCs w:val="18"/>
               </w:rPr>
-              <w:t xml:space="preserve"> </w:t>
-            </w:r>
-            <w:proofErr w:type="spellStart"/>
-            <w:r>
-              <w:rPr>
-                <w:color w:val="000000"/>
-                <w:sz w:val="18"/>
-                <w:szCs w:val="18"/>
-              </w:rPr>
-              <w:t>sensorElTime</w:t>
-            </w:r>
-            <w:proofErr w:type="spellEnd"/>
-            <w:r>
-              <w:rPr>
-                <w:color w:val="000000"/>
-                <w:sz w:val="18"/>
-                <w:szCs w:val="18"/>
-              </w:rPr>
-              <w:t>-Kitchen</w:t>
+              <w:t xml:space="preserve"> sensorElTime-Kitchen</w:t>
             </w:r>
           </w:p>
         </w:tc>
@@ -5655,7 +4806,6 @@
                 <w:szCs w:val="18"/>
               </w:rPr>
             </w:pPr>
-            <w:proofErr w:type="spellStart"/>
             <w:r>
               <w:rPr>
                 <w:color w:val="000000"/>
@@ -5664,7 +4814,6 @@
               </w:rPr>
               <w:t>sensorElTime-LivingRoom</w:t>
             </w:r>
-            <w:proofErr w:type="spellEnd"/>
           </w:p>
         </w:tc>
         <w:tc>
@@ -5680,7 +4829,6 @@
                 <w:szCs w:val="18"/>
               </w:rPr>
             </w:pPr>
-            <w:proofErr w:type="spellStart"/>
             <w:r>
               <w:rPr>
                 <w:color w:val="000000"/>
@@ -5689,7 +4837,6 @@
               </w:rPr>
               <w:t>sensorElTime-LivingRoom</w:t>
             </w:r>
-            <w:proofErr w:type="spellEnd"/>
           </w:p>
         </w:tc>
         <w:tc>
@@ -5711,18 +4858,8 @@
                 <w:sz w:val="18"/>
                 <w:szCs w:val="18"/>
               </w:rPr>
-              <w:t xml:space="preserve"> </w:t>
-            </w:r>
-            <w:proofErr w:type="spellStart"/>
-            <w:r>
-              <w:rPr>
-                <w:color w:val="000000"/>
-                <w:sz w:val="18"/>
-                <w:szCs w:val="18"/>
-              </w:rPr>
-              <w:t>sensorElTime-LivingRoom</w:t>
-            </w:r>
-            <w:proofErr w:type="spellEnd"/>
+              <w:t xml:space="preserve"> sensorElTime-LivingRoom</w:t>
+            </w:r>
           </w:p>
         </w:tc>
         <w:tc>
@@ -5788,23 +4925,13 @@
                 <w:szCs w:val="18"/>
               </w:rPr>
             </w:pPr>
-            <w:proofErr w:type="spellStart"/>
-            <w:r>
-              <w:rPr>
-                <w:color w:val="000000"/>
-                <w:sz w:val="18"/>
-                <w:szCs w:val="18"/>
-              </w:rPr>
-              <w:t>sensorElTime</w:t>
-            </w:r>
-            <w:proofErr w:type="spellEnd"/>
-            <w:r>
-              <w:rPr>
-                <w:color w:val="000000"/>
-                <w:sz w:val="18"/>
-                <w:szCs w:val="18"/>
-              </w:rPr>
-              <w:t>-Office</w:t>
+            <w:r>
+              <w:rPr>
+                <w:color w:val="000000"/>
+                <w:sz w:val="18"/>
+                <w:szCs w:val="18"/>
+              </w:rPr>
+              <w:t>sensorElTime-Office</w:t>
             </w:r>
           </w:p>
         </w:tc>
@@ -5821,23 +4948,13 @@
                 <w:szCs w:val="18"/>
               </w:rPr>
             </w:pPr>
-            <w:proofErr w:type="spellStart"/>
-            <w:r>
-              <w:rPr>
-                <w:color w:val="000000"/>
-                <w:sz w:val="18"/>
-                <w:szCs w:val="18"/>
-              </w:rPr>
-              <w:t>sensorElTime</w:t>
-            </w:r>
-            <w:proofErr w:type="spellEnd"/>
-            <w:r>
-              <w:rPr>
-                <w:color w:val="000000"/>
-                <w:sz w:val="18"/>
-                <w:szCs w:val="18"/>
-              </w:rPr>
-              <w:t>-Office</w:t>
+            <w:r>
+              <w:rPr>
+                <w:color w:val="000000"/>
+                <w:sz w:val="18"/>
+                <w:szCs w:val="18"/>
+              </w:rPr>
+              <w:t>sensorElTime-Office</w:t>
             </w:r>
           </w:p>
         </w:tc>
@@ -5854,23 +4971,13 @@
                 <w:szCs w:val="18"/>
               </w:rPr>
             </w:pPr>
-            <w:proofErr w:type="spellStart"/>
-            <w:r>
-              <w:rPr>
-                <w:color w:val="000000"/>
-                <w:sz w:val="18"/>
-                <w:szCs w:val="18"/>
-              </w:rPr>
-              <w:t>sensorElTime</w:t>
-            </w:r>
-            <w:proofErr w:type="spellEnd"/>
-            <w:r>
-              <w:rPr>
-                <w:color w:val="000000"/>
-                <w:sz w:val="18"/>
-                <w:szCs w:val="18"/>
-              </w:rPr>
-              <w:t>-Office</w:t>
+            <w:r>
+              <w:rPr>
+                <w:color w:val="000000"/>
+                <w:sz w:val="18"/>
+                <w:szCs w:val="18"/>
+              </w:rPr>
+              <w:t>sensorElTime-Office</w:t>
             </w:r>
           </w:p>
         </w:tc>
@@ -5937,7 +5044,6 @@
                 <w:szCs w:val="18"/>
               </w:rPr>
             </w:pPr>
-            <w:proofErr w:type="spellStart"/>
             <w:r>
               <w:rPr>
                 <w:color w:val="000000"/>
@@ -5946,7 +5052,6 @@
               </w:rPr>
               <w:t>sensorElTime-OutsideDoor</w:t>
             </w:r>
-            <w:proofErr w:type="spellEnd"/>
           </w:p>
         </w:tc>
         <w:tc>
@@ -5962,7 +5067,6 @@
                 <w:szCs w:val="18"/>
               </w:rPr>
             </w:pPr>
-            <w:proofErr w:type="spellStart"/>
             <w:r>
               <w:rPr>
                 <w:color w:val="000000"/>
@@ -5971,7 +5075,6 @@
               </w:rPr>
               <w:t>sensorElTime-OutsideDoor</w:t>
             </w:r>
-            <w:proofErr w:type="spellEnd"/>
           </w:p>
         </w:tc>
         <w:tc>
@@ -5993,9 +5096,23 @@
                 <w:sz w:val="18"/>
                 <w:szCs w:val="18"/>
               </w:rPr>
-              <w:t xml:space="preserve"> </w:t>
-            </w:r>
-            <w:proofErr w:type="spellStart"/>
+              <w:t xml:space="preserve"> sensorElTime-OutsideDoor</w:t>
+            </w:r>
+          </w:p>
+        </w:tc>
+        <w:tc>
+          <w:tcPr>
+            <w:tcW w:w="1710" w:type="dxa"/>
+            <w:vAlign w:val="bottom"/>
+          </w:tcPr>
+          <w:p>
+            <w:pPr>
+              <w:jc w:val="both"/>
+              <w:rPr>
+                <w:sz w:val="18"/>
+                <w:szCs w:val="18"/>
+              </w:rPr>
+            </w:pPr>
             <w:r>
               <w:rPr>
                 <w:color w:val="000000"/>
@@ -6004,23 +5121,21 @@
               </w:rPr>
               <w:t>sensorElTime-OutsideDoor</w:t>
             </w:r>
-            <w:proofErr w:type="spellEnd"/>
-          </w:p>
-        </w:tc>
-        <w:tc>
-          <w:tcPr>
-            <w:tcW w:w="1710" w:type="dxa"/>
-            <w:vAlign w:val="bottom"/>
-          </w:tcPr>
-          <w:p>
-            <w:pPr>
-              <w:jc w:val="both"/>
-              <w:rPr>
-                <w:sz w:val="18"/>
-                <w:szCs w:val="18"/>
-              </w:rPr>
-            </w:pPr>
-            <w:proofErr w:type="spellStart"/>
+          </w:p>
+        </w:tc>
+        <w:tc>
+          <w:tcPr>
+            <w:tcW w:w="1615" w:type="dxa"/>
+            <w:vAlign w:val="bottom"/>
+          </w:tcPr>
+          <w:p>
+            <w:pPr>
+              <w:jc w:val="both"/>
+              <w:rPr>
+                <w:sz w:val="18"/>
+                <w:szCs w:val="18"/>
+              </w:rPr>
+            </w:pPr>
             <w:r>
               <w:rPr>
                 <w:color w:val="000000"/>
@@ -6029,32 +5144,6 @@
               </w:rPr>
               <w:t>sensorElTime-OutsideDoor</w:t>
             </w:r>
-            <w:proofErr w:type="spellEnd"/>
-          </w:p>
-        </w:tc>
-        <w:tc>
-          <w:tcPr>
-            <w:tcW w:w="1615" w:type="dxa"/>
-            <w:vAlign w:val="bottom"/>
-          </w:tcPr>
-          <w:p>
-            <w:pPr>
-              <w:jc w:val="both"/>
-              <w:rPr>
-                <w:sz w:val="18"/>
-                <w:szCs w:val="18"/>
-              </w:rPr>
-            </w:pPr>
-            <w:proofErr w:type="spellStart"/>
-            <w:r>
-              <w:rPr>
-                <w:color w:val="000000"/>
-                <w:sz w:val="18"/>
-                <w:szCs w:val="18"/>
-              </w:rPr>
-              <w:t>sensorElTime-OutsideDoor</w:t>
-            </w:r>
-            <w:proofErr w:type="spellEnd"/>
           </w:p>
         </w:tc>
       </w:tr>
@@ -6072,7 +5161,6 @@
                 <w:szCs w:val="18"/>
               </w:rPr>
             </w:pPr>
-            <w:proofErr w:type="spellStart"/>
             <w:r>
               <w:rPr>
                 <w:color w:val="000000"/>
@@ -6081,7 +5169,6 @@
               </w:rPr>
               <w:t>sensorElTime-WorkArea</w:t>
             </w:r>
-            <w:proofErr w:type="spellEnd"/>
           </w:p>
         </w:tc>
         <w:tc>
@@ -6097,7 +5184,6 @@
                 <w:szCs w:val="18"/>
               </w:rPr>
             </w:pPr>
-            <w:proofErr w:type="spellStart"/>
             <w:r>
               <w:rPr>
                 <w:color w:val="000000"/>
@@ -6106,7 +5192,6 @@
               </w:rPr>
               <w:t>sensorElTime-WorkArea</w:t>
             </w:r>
-            <w:proofErr w:type="spellEnd"/>
           </w:p>
         </w:tc>
         <w:tc>
@@ -6122,7 +5207,6 @@
                 <w:szCs w:val="18"/>
               </w:rPr>
             </w:pPr>
-            <w:proofErr w:type="spellStart"/>
             <w:r>
               <w:rPr>
                 <w:color w:val="000000"/>
@@ -6131,7 +5215,6 @@
               </w:rPr>
               <w:t>sensorElTime-WorkArea</w:t>
             </w:r>
-            <w:proofErr w:type="spellEnd"/>
           </w:p>
         </w:tc>
         <w:tc>
@@ -6153,18 +5236,8 @@
                 <w:sz w:val="18"/>
                 <w:szCs w:val="18"/>
               </w:rPr>
-              <w:t xml:space="preserve"> </w:t>
-            </w:r>
-            <w:proofErr w:type="spellStart"/>
-            <w:r>
-              <w:rPr>
-                <w:color w:val="000000"/>
-                <w:sz w:val="18"/>
-                <w:szCs w:val="18"/>
-              </w:rPr>
-              <w:t>sensorElTime-WorkArea</w:t>
-            </w:r>
-            <w:proofErr w:type="spellEnd"/>
+              <w:t xml:space="preserve"> sensorElTime-WorkArea</w:t>
+            </w:r>
           </w:p>
         </w:tc>
         <w:tc>
@@ -6195,15 +5268,7 @@
         <w:jc w:val="both"/>
       </w:pPr>
       <w:r>
-        <w:t xml:space="preserve">From Table. 1, it can be inferred that </w:t>
-      </w:r>
-      <w:proofErr w:type="gramStart"/>
-      <w:r>
-        <w:t>more</w:t>
-      </w:r>
-      <w:proofErr w:type="gramEnd"/>
-      <w:r>
-        <w:t xml:space="preserve"> number of features has been eliminated in the tree based and random forest based approach. </w:t>
+        <w:t xml:space="preserve">From Table. 1, it can be inferred that more number of features has been eliminated in the tree based and random forest based approach. </w:t>
       </w:r>
       <w:r>
         <w:rPr>
@@ -6211,204 +5276,16 @@
           <w:bCs/>
           <w:u w:val="single"/>
         </w:rPr>
-        <w:t xml:space="preserve">(Shihan </w:t>
-      </w:r>
-      <w:proofErr w:type="spellStart"/>
-      <w:r>
-        <w:rPr>
-          <w:b/>
-          <w:bCs/>
+        <w:t>(Shihan ke eishb feature er rank ber korar code disi ota kroe dile er pore add kore dis)</w:t>
+      </w:r>
+      <w:r>
+        <w:rPr>
           <w:u w:val="single"/>
         </w:rPr>
-        <w:t>ke</w:t>
-      </w:r>
-      <w:proofErr w:type="spellEnd"/>
-      <w:r>
-        <w:rPr>
-          <w:b/>
-          <w:bCs/>
-          <w:u w:val="single"/>
-        </w:rPr>
         <w:t xml:space="preserve"> </w:t>
       </w:r>
-      <w:proofErr w:type="spellStart"/>
-      <w:r>
-        <w:rPr>
-          <w:b/>
-          <w:bCs/>
-          <w:u w:val="single"/>
-        </w:rPr>
-        <w:t>eishb</w:t>
-      </w:r>
-      <w:proofErr w:type="spellEnd"/>
-      <w:r>
-        <w:rPr>
-          <w:b/>
-          <w:bCs/>
-          <w:u w:val="single"/>
-        </w:rPr>
-        <w:t xml:space="preserve"> feature </w:t>
-      </w:r>
-      <w:proofErr w:type="spellStart"/>
-      <w:r>
-        <w:rPr>
-          <w:b/>
-          <w:bCs/>
-          <w:u w:val="single"/>
-        </w:rPr>
-        <w:t>er</w:t>
-      </w:r>
-      <w:proofErr w:type="spellEnd"/>
-      <w:r>
-        <w:rPr>
-          <w:b/>
-          <w:bCs/>
-          <w:u w:val="single"/>
-        </w:rPr>
-        <w:t xml:space="preserve"> rank </w:t>
-      </w:r>
-      <w:proofErr w:type="spellStart"/>
-      <w:r>
-        <w:rPr>
-          <w:b/>
-          <w:bCs/>
-          <w:u w:val="single"/>
-        </w:rPr>
-        <w:t>ber</w:t>
-      </w:r>
-      <w:proofErr w:type="spellEnd"/>
-      <w:r>
-        <w:rPr>
-          <w:b/>
-          <w:bCs/>
-          <w:u w:val="single"/>
-        </w:rPr>
-        <w:t xml:space="preserve"> </w:t>
-      </w:r>
-      <w:proofErr w:type="spellStart"/>
-      <w:r>
-        <w:rPr>
-          <w:b/>
-          <w:bCs/>
-          <w:u w:val="single"/>
-        </w:rPr>
-        <w:t>korar</w:t>
-      </w:r>
-      <w:proofErr w:type="spellEnd"/>
-      <w:r>
-        <w:rPr>
-          <w:b/>
-          <w:bCs/>
-          <w:u w:val="single"/>
-        </w:rPr>
-        <w:t xml:space="preserve"> code </w:t>
-      </w:r>
-      <w:proofErr w:type="spellStart"/>
-      <w:r>
-        <w:rPr>
-          <w:b/>
-          <w:bCs/>
-          <w:u w:val="single"/>
-        </w:rPr>
-        <w:t>disi</w:t>
-      </w:r>
-      <w:proofErr w:type="spellEnd"/>
-      <w:r>
-        <w:rPr>
-          <w:b/>
-          <w:bCs/>
-          <w:u w:val="single"/>
-        </w:rPr>
-        <w:t xml:space="preserve"> </w:t>
-      </w:r>
-      <w:proofErr w:type="spellStart"/>
-      <w:r>
-        <w:rPr>
-          <w:b/>
-          <w:bCs/>
-          <w:u w:val="single"/>
-        </w:rPr>
-        <w:t>ota</w:t>
-      </w:r>
-      <w:proofErr w:type="spellEnd"/>
-      <w:r>
-        <w:rPr>
-          <w:b/>
-          <w:bCs/>
-          <w:u w:val="single"/>
-        </w:rPr>
-        <w:t xml:space="preserve"> </w:t>
-      </w:r>
-      <w:proofErr w:type="spellStart"/>
-      <w:r>
-        <w:rPr>
-          <w:b/>
-          <w:bCs/>
-          <w:u w:val="single"/>
-        </w:rPr>
-        <w:t>kroe</w:t>
-      </w:r>
-      <w:proofErr w:type="spellEnd"/>
-      <w:r>
-        <w:rPr>
-          <w:b/>
-          <w:bCs/>
-          <w:u w:val="single"/>
-        </w:rPr>
-        <w:t xml:space="preserve"> </w:t>
-      </w:r>
-      <w:proofErr w:type="spellStart"/>
-      <w:r>
-        <w:rPr>
-          <w:b/>
-          <w:bCs/>
-          <w:u w:val="single"/>
-        </w:rPr>
-        <w:t>dile</w:t>
-      </w:r>
-      <w:proofErr w:type="spellEnd"/>
-      <w:r>
-        <w:rPr>
-          <w:b/>
-          <w:bCs/>
-          <w:u w:val="single"/>
-        </w:rPr>
-        <w:t xml:space="preserve"> </w:t>
-      </w:r>
-      <w:proofErr w:type="spellStart"/>
-      <w:r>
-        <w:rPr>
-          <w:b/>
-          <w:bCs/>
-          <w:u w:val="single"/>
-        </w:rPr>
-        <w:t>er</w:t>
-      </w:r>
-      <w:proofErr w:type="spellEnd"/>
-      <w:r>
-        <w:rPr>
-          <w:b/>
-          <w:bCs/>
-          <w:u w:val="single"/>
-        </w:rPr>
-        <w:t xml:space="preserve"> pore add kore dis)</w:t>
-      </w:r>
-      <w:r>
-        <w:rPr>
-          <w:u w:val="single"/>
-        </w:rPr>
-        <w:t xml:space="preserve"> </w:t>
-      </w:r>
-      <w:r>
-        <w:t xml:space="preserve">The next approach of the research team would be </w:t>
-      </w:r>
-      <w:proofErr w:type="gramStart"/>
-      <w:r>
-        <w:t>train</w:t>
-      </w:r>
-      <w:proofErr w:type="gramEnd"/>
-      <w:r>
-        <w:t xml:space="preserve"> a number of models against all the selected features generated by different approach and to find out the best combination of features.</w:t>
+      <w:r>
+        <w:t>The next approach of the research team would be train a number of models against all the selected features generated by different approach and to find out the best combination of features.</w:t>
       </w:r>
     </w:p>
     <w:p>

</xml_diff>